<commit_message>
SRS y arbol de navegacion actualizados
</commit_message>
<xml_diff>
--- a/documento srs.docx
+++ b/documento srs.docx
@@ -1206,15 +1206,13 @@
         </w:rPr>
         <w:t xml:space="preserve">ser la </w:t>
       </w:r>
-      <w:proofErr w:type="gramStart"/>
-      <w:r>
-        <w:rPr>
-          <w:rFonts w:ascii="Times New Roman" w:hAnsi="Times New Roman" w:cs="Times New Roman"/>
-          <w:lang w:val="es-ES"/>
-        </w:rPr>
-        <w:t>primer opción</w:t>
-      </w:r>
-      <w:proofErr w:type="gramEnd"/>
+      <w:r>
+        <w:rPr>
+          <w:rFonts w:ascii="Times New Roman" w:hAnsi="Times New Roman" w:cs="Times New Roman"/>
+          <w:lang w:val="es-ES"/>
+        </w:rPr>
+        <w:t>primera opción</w:t>
+      </w:r>
       <w:r>
         <w:rPr>
           <w:rFonts w:ascii="Times New Roman" w:hAnsi="Times New Roman" w:cs="Times New Roman"/>
@@ -2098,7 +2096,21 @@
           <w:rFonts w:ascii="Times New Roman" w:hAnsi="Times New Roman" w:cs="Times New Roman"/>
           <w:lang w:val="es-ES"/>
         </w:rPr>
-        <w:t xml:space="preserve"> en un lenguaje de alto nivel.</w:t>
+        <w:t xml:space="preserve"> en un lenguaje de alto nivel</w:t>
+      </w:r>
+      <w:r>
+        <w:rPr>
+          <w:rFonts w:ascii="Times New Roman" w:hAnsi="Times New Roman" w:cs="Times New Roman"/>
+          <w:lang w:val="es-ES"/>
+        </w:rPr>
+        <w:t>, contando con una interfaz de fácil acceso</w:t>
+      </w:r>
+      <w:r>
+        <w:rPr>
+          <w:rFonts w:ascii="Times New Roman" w:hAnsi="Times New Roman" w:cs="Times New Roman"/>
+          <w:lang w:val="es-ES"/>
+        </w:rPr>
+        <w:t>.</w:t>
       </w:r>
     </w:p>
     <w:p>
@@ -2190,7 +2202,7 @@
           <w:rFonts w:ascii="Times New Roman" w:hAnsi="Times New Roman" w:cs="Times New Roman"/>
           <w:lang w:val="es-ES"/>
         </w:rPr>
-        <w:t>Creación de partidos.</w:t>
+        <w:t>Registro de resultados obtenidos en partidos.</w:t>
       </w:r>
     </w:p>
     <w:p>
@@ -2210,7 +2222,7 @@
           <w:rFonts w:ascii="Times New Roman" w:hAnsi="Times New Roman" w:cs="Times New Roman"/>
           <w:lang w:val="es-ES"/>
         </w:rPr>
-        <w:t>Registro de resultados obtenidos en partidos.</w:t>
+        <w:t>Visualización de diferentes tablas con los rankings de los equipos / jugadores.</w:t>
       </w:r>
     </w:p>
     <w:p>
@@ -2230,8 +2242,79 @@
           <w:rFonts w:ascii="Times New Roman" w:hAnsi="Times New Roman" w:cs="Times New Roman"/>
           <w:lang w:val="es-ES"/>
         </w:rPr>
-        <w:t>Visualización de diferentes tablas con los rankings de los equipos / jugadores.</w:t>
-      </w:r>
+        <w:t>Historial de encuentros creados.</w:t>
+      </w:r>
+    </w:p>
+    <w:p>
+      <w:pPr>
+        <w:rPr>
+          <w:rFonts w:ascii="Times New Roman" w:hAnsi="Times New Roman" w:cs="Times New Roman"/>
+          <w:lang w:val="es-ES"/>
+        </w:rPr>
+      </w:pPr>
+    </w:p>
+    <w:p>
+      <w:pPr>
+        <w:pStyle w:val="Prrafodelista"/>
+        <w:numPr>
+          <w:ilvl w:val="1"/>
+          <w:numId w:val="7"/>
+        </w:numPr>
+        <w:rPr>
+          <w:rFonts w:ascii="Times New Roman" w:hAnsi="Times New Roman" w:cs="Times New Roman"/>
+          <w:b/>
+          <w:bCs/>
+          <w:sz w:val="28"/>
+          <w:szCs w:val="28"/>
+          <w:lang w:val="es-ES"/>
+        </w:rPr>
+      </w:pPr>
+      <w:r>
+        <w:rPr>
+          <w:rFonts w:ascii="Times New Roman" w:hAnsi="Times New Roman" w:cs="Times New Roman"/>
+          <w:b/>
+          <w:bCs/>
+          <w:sz w:val="28"/>
+          <w:szCs w:val="28"/>
+          <w:lang w:val="es-ES"/>
+        </w:rPr>
+        <w:t>Características del administrador</w:t>
+      </w:r>
+    </w:p>
+    <w:p>
+      <w:pPr>
+        <w:rPr>
+          <w:rFonts w:ascii="Times New Roman" w:hAnsi="Times New Roman" w:cs="Times New Roman"/>
+          <w:b/>
+          <w:bCs/>
+          <w:sz w:val="28"/>
+          <w:szCs w:val="28"/>
+          <w:lang w:val="es-ES"/>
+        </w:rPr>
+      </w:pPr>
+    </w:p>
+    <w:p>
+      <w:pPr>
+        <w:rPr>
+          <w:rFonts w:ascii="Times New Roman" w:hAnsi="Times New Roman" w:cs="Times New Roman"/>
+          <w:lang w:val="es-ES"/>
+        </w:rPr>
+      </w:pPr>
+      <w:r>
+        <w:rPr>
+          <w:rFonts w:ascii="Times New Roman" w:hAnsi="Times New Roman" w:cs="Times New Roman"/>
+          <w:lang w:val="es-ES"/>
+        </w:rPr>
+        <w:t>El sistema cuenta con un tipo de usuario final llamado “administrador”:</w:t>
+      </w:r>
+    </w:p>
+    <w:p>
+      <w:pPr>
+        <w:rPr>
+          <w:rFonts w:ascii="Times New Roman" w:hAnsi="Times New Roman" w:cs="Times New Roman"/>
+          <w:lang w:val="es-ES"/>
+        </w:rPr>
+      </w:pPr>
     </w:p>
     <w:p>
       <w:pPr>
@@ -2250,7 +2333,47 @@
           <w:rFonts w:ascii="Times New Roman" w:hAnsi="Times New Roman" w:cs="Times New Roman"/>
           <w:lang w:val="es-ES"/>
         </w:rPr>
-        <w:t>Historial de encuentros creados.</w:t>
+        <w:t>Esta persona trabaja para la empresa NBA o posee una relación con esta para poder modificar el sistema.</w:t>
+      </w:r>
+    </w:p>
+    <w:p>
+      <w:pPr>
+        <w:pStyle w:val="Prrafodelista"/>
+        <w:numPr>
+          <w:ilvl w:val="0"/>
+          <w:numId w:val="8"/>
+        </w:numPr>
+        <w:rPr>
+          <w:rFonts w:ascii="Times New Roman" w:hAnsi="Times New Roman" w:cs="Times New Roman"/>
+          <w:lang w:val="es-ES"/>
+        </w:rPr>
+      </w:pPr>
+      <w:r>
+        <w:rPr>
+          <w:rFonts w:ascii="Times New Roman" w:hAnsi="Times New Roman" w:cs="Times New Roman"/>
+          <w:lang w:val="es-ES"/>
+        </w:rPr>
+        <w:t>Tiene conocimientos del deporte y por ende le resulta fácil entender los diferentes términos que se encontrara dentro del software.</w:t>
+      </w:r>
+    </w:p>
+    <w:p>
+      <w:pPr>
+        <w:pStyle w:val="Prrafodelista"/>
+        <w:numPr>
+          <w:ilvl w:val="0"/>
+          <w:numId w:val="8"/>
+        </w:numPr>
+        <w:rPr>
+          <w:rFonts w:ascii="Times New Roman" w:hAnsi="Times New Roman" w:cs="Times New Roman"/>
+          <w:lang w:val="es-ES"/>
+        </w:rPr>
+      </w:pPr>
+      <w:r>
+        <w:rPr>
+          <w:rFonts w:ascii="Times New Roman" w:hAnsi="Times New Roman" w:cs="Times New Roman"/>
+          <w:lang w:val="es-ES"/>
+        </w:rPr>
+        <w:t>Habilidades básicas en estadística, abstracción de información y tecnología.</w:t>
       </w:r>
     </w:p>
     <w:p>
@@ -2286,11 +2409,9 @@
           <w:szCs w:val="28"/>
           <w:lang w:val="es-ES"/>
         </w:rPr>
-        <w:t>Características del administrador</w:t>
-      </w:r>
-    </w:p>
-    <w:p>
-      <w:pPr>
+        <w:t>Restriccion</w:t>
+      </w:r>
+      <w:r>
         <w:rPr>
           <w:rFonts w:ascii="Times New Roman" w:hAnsi="Times New Roman" w:cs="Times New Roman"/>
           <w:b/>
@@ -2299,95 +2420,59 @@
           <w:szCs w:val="28"/>
           <w:lang w:val="es-ES"/>
         </w:rPr>
-      </w:pPr>
-    </w:p>
-    <w:p>
-      <w:pPr>
-        <w:rPr>
-          <w:rFonts w:ascii="Times New Roman" w:hAnsi="Times New Roman" w:cs="Times New Roman"/>
-          <w:lang w:val="es-ES"/>
-        </w:rPr>
-      </w:pPr>
-      <w:r>
-        <w:rPr>
-          <w:rFonts w:ascii="Times New Roman" w:hAnsi="Times New Roman" w:cs="Times New Roman"/>
-          <w:lang w:val="es-ES"/>
-        </w:rPr>
-        <w:t>El sistema cuenta con un tipo de usuario final llamado “administrador”:</w:t>
-      </w:r>
-    </w:p>
-    <w:p>
-      <w:pPr>
-        <w:rPr>
-          <w:rFonts w:ascii="Times New Roman" w:hAnsi="Times New Roman" w:cs="Times New Roman"/>
-          <w:lang w:val="es-ES"/>
-        </w:rPr>
-      </w:pPr>
-    </w:p>
-    <w:p>
-      <w:pPr>
-        <w:pStyle w:val="Prrafodelista"/>
-        <w:numPr>
-          <w:ilvl w:val="0"/>
-          <w:numId w:val="8"/>
-        </w:numPr>
-        <w:rPr>
-          <w:rFonts w:ascii="Times New Roman" w:hAnsi="Times New Roman" w:cs="Times New Roman"/>
-          <w:lang w:val="es-ES"/>
-        </w:rPr>
-      </w:pPr>
-      <w:r>
-        <w:rPr>
-          <w:rFonts w:ascii="Times New Roman" w:hAnsi="Times New Roman" w:cs="Times New Roman"/>
-          <w:lang w:val="es-ES"/>
-        </w:rPr>
-        <w:t>Esta persona trabaja para la empresa NBA o posee una relación con esta para poder modificar el sistema.</w:t>
-      </w:r>
-    </w:p>
-    <w:p>
-      <w:pPr>
-        <w:pStyle w:val="Prrafodelista"/>
-        <w:numPr>
-          <w:ilvl w:val="0"/>
-          <w:numId w:val="8"/>
-        </w:numPr>
-        <w:rPr>
-          <w:rFonts w:ascii="Times New Roman" w:hAnsi="Times New Roman" w:cs="Times New Roman"/>
-          <w:lang w:val="es-ES"/>
-        </w:rPr>
-      </w:pPr>
-      <w:r>
-        <w:rPr>
-          <w:rFonts w:ascii="Times New Roman" w:hAnsi="Times New Roman" w:cs="Times New Roman"/>
-          <w:lang w:val="es-ES"/>
-        </w:rPr>
-        <w:t>Tiene conocimientos del deporte y por ende le resulta fácil entender los diferentes términos que se encontrara dentro del software.</w:t>
-      </w:r>
-    </w:p>
-    <w:p>
-      <w:pPr>
-        <w:pStyle w:val="Prrafodelista"/>
-        <w:numPr>
-          <w:ilvl w:val="0"/>
-          <w:numId w:val="8"/>
-        </w:numPr>
-        <w:rPr>
-          <w:rFonts w:ascii="Times New Roman" w:hAnsi="Times New Roman" w:cs="Times New Roman"/>
-          <w:lang w:val="es-ES"/>
-        </w:rPr>
-      </w:pPr>
-      <w:r>
-        <w:rPr>
-          <w:rFonts w:ascii="Times New Roman" w:hAnsi="Times New Roman" w:cs="Times New Roman"/>
-          <w:lang w:val="es-ES"/>
-        </w:rPr>
-        <w:t>Habilidades básicas en estadística, abstracción de información y tecnología.</w:t>
-      </w:r>
-    </w:p>
-    <w:p>
-      <w:pPr>
-        <w:rPr>
-          <w:rFonts w:ascii="Times New Roman" w:hAnsi="Times New Roman" w:cs="Times New Roman"/>
+        <w:t>es</w:t>
+      </w:r>
+    </w:p>
+    <w:p>
+      <w:pPr>
+        <w:rPr>
+          <w:rFonts w:ascii="Times New Roman" w:hAnsi="Times New Roman" w:cs="Times New Roman"/>
+          <w:b/>
+          <w:bCs/>
+          <w:lang w:val="es-ES"/>
+        </w:rPr>
+      </w:pPr>
+    </w:p>
+    <w:p>
+      <w:pPr>
+        <w:ind w:left="708"/>
+        <w:rPr>
+          <w:rFonts w:ascii="Times New Roman" w:hAnsi="Times New Roman" w:cs="Times New Roman"/>
+          <w:b/>
+          <w:bCs/>
+          <w:sz w:val="28"/>
+          <w:szCs w:val="28"/>
+          <w:lang w:val="es-ES"/>
+        </w:rPr>
+      </w:pPr>
+      <w:r>
+        <w:rPr>
+          <w:rFonts w:ascii="Times New Roman" w:hAnsi="Times New Roman" w:cs="Times New Roman"/>
+          <w:lang w:val="es-ES"/>
+        </w:rPr>
+        <w:t>El sistema solo podrá ser modificado por personas anexas a la empresa que supervisa la “NBA”, de resto no posee más limitantes, ya que el software es de uso local y no necesita ningún tipo de conexión vía internet</w:t>
+      </w:r>
+    </w:p>
+    <w:p>
+      <w:pPr>
+        <w:rPr>
+          <w:rFonts w:ascii="Times New Roman" w:hAnsi="Times New Roman" w:cs="Times New Roman"/>
+          <w:b/>
+          <w:bCs/>
+          <w:sz w:val="28"/>
+          <w:szCs w:val="28"/>
+          <w:lang w:val="es-ES"/>
+        </w:rPr>
+      </w:pPr>
+    </w:p>
+    <w:p>
+      <w:pPr>
+        <w:rPr>
+          <w:rFonts w:ascii="Times New Roman" w:hAnsi="Times New Roman" w:cs="Times New Roman"/>
+          <w:b/>
+          <w:bCs/>
+          <w:sz w:val="28"/>
+          <w:szCs w:val="28"/>
           <w:lang w:val="es-ES"/>
         </w:rPr>
       </w:pPr>
@@ -2417,70 +2502,73 @@
           <w:szCs w:val="28"/>
           <w:lang w:val="es-ES"/>
         </w:rPr>
-        <w:t>Restriccion</w:t>
-      </w:r>
-      <w:r>
+        <w:t>Suposiciones y dependencias</w:t>
+      </w:r>
+    </w:p>
+    <w:p>
+      <w:pPr>
+        <w:pStyle w:val="Prrafodelista"/>
+        <w:ind w:left="780"/>
         <w:rPr>
           <w:rFonts w:ascii="Times New Roman" w:hAnsi="Times New Roman" w:cs="Times New Roman"/>
           <w:b/>
           <w:bCs/>
-          <w:sz w:val="28"/>
-          <w:szCs w:val="28"/>
-          <w:lang w:val="es-ES"/>
-        </w:rPr>
-        <w:t>es</w:t>
-      </w:r>
-    </w:p>
-    <w:p>
-      <w:pPr>
-        <w:rPr>
-          <w:rFonts w:ascii="Times New Roman" w:hAnsi="Times New Roman" w:cs="Times New Roman"/>
-          <w:b/>
-          <w:bCs/>
-          <w:lang w:val="es-ES"/>
-        </w:rPr>
-      </w:pPr>
-    </w:p>
-    <w:p>
-      <w:pPr>
-        <w:ind w:left="708"/>
-        <w:rPr>
-          <w:rFonts w:ascii="Times New Roman" w:hAnsi="Times New Roman" w:cs="Times New Roman"/>
-          <w:b/>
-          <w:bCs/>
-          <w:sz w:val="28"/>
-          <w:szCs w:val="28"/>
-          <w:lang w:val="es-ES"/>
-        </w:rPr>
-      </w:pPr>
-      <w:r>
-        <w:rPr>
-          <w:rFonts w:ascii="Times New Roman" w:hAnsi="Times New Roman" w:cs="Times New Roman"/>
-          <w:lang w:val="es-ES"/>
-        </w:rPr>
-        <w:t>El sistema solo podrá ser modificado por personas anexas a la empresa que supervisa la “NBA”, de resto no posee más limitantes, ya que el software es de uso local y no necesita ningún tipo de conexión vía internet</w:t>
-      </w:r>
-    </w:p>
-    <w:p>
-      <w:pPr>
-        <w:rPr>
-          <w:rFonts w:ascii="Times New Roman" w:hAnsi="Times New Roman" w:cs="Times New Roman"/>
-          <w:b/>
-          <w:bCs/>
-          <w:sz w:val="28"/>
-          <w:szCs w:val="28"/>
-          <w:lang w:val="es-ES"/>
-        </w:rPr>
-      </w:pPr>
-    </w:p>
-    <w:p>
-      <w:pPr>
-        <w:rPr>
-          <w:rFonts w:ascii="Times New Roman" w:hAnsi="Times New Roman" w:cs="Times New Roman"/>
-          <w:b/>
-          <w:bCs/>
-          <w:sz w:val="28"/>
-          <w:szCs w:val="28"/>
+          <w:lang w:val="es-ES"/>
+        </w:rPr>
+      </w:pPr>
+    </w:p>
+    <w:p>
+      <w:pPr>
+        <w:pStyle w:val="Prrafodelista"/>
+        <w:ind w:left="780"/>
+        <w:rPr>
+          <w:rFonts w:ascii="Times New Roman" w:hAnsi="Times New Roman" w:cs="Times New Roman"/>
+          <w:lang w:val="es-ES"/>
+        </w:rPr>
+      </w:pPr>
+      <w:r>
+        <w:rPr>
+          <w:rFonts w:ascii="Times New Roman" w:hAnsi="Times New Roman" w:cs="Times New Roman"/>
+          <w:lang w:val="es-ES"/>
+        </w:rPr>
+        <w:t>Para el correcto funcionamiento del sistema, se debe tener pre instalado el software SGLN</w:t>
+      </w:r>
+      <w:r>
+        <w:rPr>
+          <w:rFonts w:ascii="Times New Roman" w:hAnsi="Times New Roman" w:cs="Times New Roman"/>
+          <w:lang w:val="es-ES"/>
+        </w:rPr>
+        <w:t>, en la maquina donde se necesite usar y otorgarle los permisos necesarios para el manejo de archivos.</w:t>
+      </w:r>
+    </w:p>
+    <w:p>
+      <w:pPr>
+        <w:rPr>
+          <w:rFonts w:ascii="Times New Roman" w:hAnsi="Times New Roman" w:cs="Times New Roman"/>
+          <w:lang w:val="es-ES"/>
+        </w:rPr>
+      </w:pPr>
+    </w:p>
+    <w:p>
+      <w:pPr>
+        <w:rPr>
+          <w:rFonts w:ascii="Times New Roman" w:hAnsi="Times New Roman" w:cs="Times New Roman"/>
+          <w:lang w:val="es-ES"/>
+        </w:rPr>
+      </w:pPr>
+    </w:p>
+    <w:p>
+      <w:pPr>
+        <w:rPr>
+          <w:rFonts w:ascii="Times New Roman" w:hAnsi="Times New Roman" w:cs="Times New Roman"/>
+          <w:lang w:val="es-ES"/>
+        </w:rPr>
+      </w:pPr>
+    </w:p>
+    <w:p>
+      <w:pPr>
+        <w:rPr>
+          <w:rFonts w:ascii="Times New Roman" w:hAnsi="Times New Roman" w:cs="Times New Roman"/>
           <w:lang w:val="es-ES"/>
         </w:rPr>
       </w:pPr>
@@ -2510,7 +2598,7 @@
           <w:szCs w:val="28"/>
           <w:lang w:val="es-ES"/>
         </w:rPr>
-        <w:t>Suposiciones y dependencias</w:t>
+        <w:t>Requerimientos futuros</w:t>
       </w:r>
     </w:p>
     <w:p>
@@ -2519,8 +2607,6 @@
         <w:ind w:left="780"/>
         <w:rPr>
           <w:rFonts w:ascii="Times New Roman" w:hAnsi="Times New Roman" w:cs="Times New Roman"/>
-          <w:b/>
-          <w:bCs/>
           <w:lang w:val="es-ES"/>
         </w:rPr>
       </w:pPr>
@@ -2539,102 +2625,44 @@
           <w:rFonts w:ascii="Times New Roman" w:hAnsi="Times New Roman" w:cs="Times New Roman"/>
           <w:lang w:val="es-ES"/>
         </w:rPr>
-        <w:t>Para el correcto funcionamiento del sistema, se debe tener pre instalado el software SGLN</w:t>
-      </w:r>
-      <w:r>
-        <w:rPr>
-          <w:rFonts w:ascii="Times New Roman" w:hAnsi="Times New Roman" w:cs="Times New Roman"/>
-          <w:lang w:val="es-ES"/>
-        </w:rPr>
-        <w:t>, en la maquina donde se necesite usar y otorgarle los permisos necesarios para el manejo de archivos.</w:t>
-      </w:r>
-    </w:p>
-    <w:p>
-      <w:pPr>
-        <w:rPr>
-          <w:rFonts w:ascii="Times New Roman" w:hAnsi="Times New Roman" w:cs="Times New Roman"/>
-          <w:lang w:val="es-ES"/>
-        </w:rPr>
-      </w:pPr>
-    </w:p>
-    <w:p>
-      <w:pPr>
-        <w:rPr>
-          <w:rFonts w:ascii="Times New Roman" w:hAnsi="Times New Roman" w:cs="Times New Roman"/>
-          <w:lang w:val="es-ES"/>
-        </w:rPr>
-      </w:pPr>
-    </w:p>
-    <w:p>
-      <w:pPr>
-        <w:rPr>
-          <w:rFonts w:ascii="Times New Roman" w:hAnsi="Times New Roman" w:cs="Times New Roman"/>
-          <w:lang w:val="es-ES"/>
-        </w:rPr>
-      </w:pPr>
-    </w:p>
-    <w:p>
-      <w:pPr>
-        <w:rPr>
-          <w:rFonts w:ascii="Times New Roman" w:hAnsi="Times New Roman" w:cs="Times New Roman"/>
-          <w:lang w:val="es-ES"/>
-        </w:rPr>
-      </w:pPr>
-    </w:p>
-    <w:p>
-      <w:pPr>
-        <w:pStyle w:val="Prrafodelista"/>
-        <w:numPr>
-          <w:ilvl w:val="1"/>
-          <w:numId w:val="7"/>
-        </w:numPr>
-        <w:rPr>
-          <w:rFonts w:ascii="Times New Roman" w:hAnsi="Times New Roman" w:cs="Times New Roman"/>
-          <w:b/>
-          <w:bCs/>
-          <w:sz w:val="28"/>
-          <w:szCs w:val="28"/>
-          <w:lang w:val="es-ES"/>
-        </w:rPr>
-      </w:pPr>
-      <w:r>
-        <w:rPr>
-          <w:rFonts w:ascii="Times New Roman" w:hAnsi="Times New Roman" w:cs="Times New Roman"/>
-          <w:b/>
-          <w:bCs/>
-          <w:sz w:val="28"/>
-          <w:szCs w:val="28"/>
-          <w:lang w:val="es-ES"/>
-        </w:rPr>
-        <w:lastRenderedPageBreak/>
-        <w:t>Requerimientos futuros</w:t>
-      </w:r>
-    </w:p>
-    <w:p>
-      <w:pPr>
-        <w:pStyle w:val="Prrafodelista"/>
-        <w:ind w:left="780"/>
-        <w:rPr>
-          <w:rFonts w:ascii="Times New Roman" w:hAnsi="Times New Roman" w:cs="Times New Roman"/>
-          <w:lang w:val="es-ES"/>
-        </w:rPr>
-      </w:pPr>
-    </w:p>
-    <w:p>
-      <w:pPr>
-        <w:pStyle w:val="Prrafodelista"/>
-        <w:ind w:left="780"/>
-        <w:rPr>
-          <w:rFonts w:ascii="Times New Roman" w:hAnsi="Times New Roman" w:cs="Times New Roman"/>
-          <w:lang w:val="es-ES"/>
-        </w:rPr>
-      </w:pPr>
-      <w:r>
-        <w:rPr>
-          <w:rFonts w:ascii="Times New Roman" w:hAnsi="Times New Roman" w:cs="Times New Roman"/>
-          <w:lang w:val="es-ES"/>
-        </w:rPr>
-        <w:t>En un principio el software será en consola, pero a futuro se puede plantear la posibilidad de una interfaz gráfica más agradable para quienes lo vayan a utilizar, también queda abierta la posibilidad de expandir las funcionalidades del sistema.</w:t>
+        <w:t xml:space="preserve">En un principio el </w:t>
+      </w:r>
+      <w:r>
+        <w:rPr>
+          <w:rFonts w:ascii="Times New Roman" w:hAnsi="Times New Roman" w:cs="Times New Roman"/>
+          <w:lang w:val="es-ES"/>
+        </w:rPr>
+        <w:t xml:space="preserve">software contara con 3 </w:t>
+      </w:r>
+      <w:r>
+        <w:rPr>
+          <w:rFonts w:ascii="Times New Roman" w:hAnsi="Times New Roman" w:cs="Times New Roman"/>
+          <w:lang w:val="es-ES"/>
+        </w:rPr>
+        <w:t>módulos</w:t>
+      </w:r>
+      <w:r>
+        <w:rPr>
+          <w:rFonts w:ascii="Times New Roman" w:hAnsi="Times New Roman" w:cs="Times New Roman"/>
+          <w:lang w:val="es-ES"/>
+        </w:rPr>
+        <w:t xml:space="preserve"> principales </w:t>
+      </w:r>
+      <w:proofErr w:type="gramStart"/>
+      <w:r>
+        <w:rPr>
+          <w:rFonts w:ascii="Times New Roman" w:hAnsi="Times New Roman" w:cs="Times New Roman"/>
+          <w:lang w:val="es-ES"/>
+        </w:rPr>
+        <w:t>( inscripción</w:t>
+      </w:r>
+      <w:proofErr w:type="gramEnd"/>
+      <w:r>
+        <w:rPr>
+          <w:rFonts w:ascii="Times New Roman" w:hAnsi="Times New Roman" w:cs="Times New Roman"/>
+          <w:lang w:val="es-ES"/>
+        </w:rPr>
+        <w:t xml:space="preserve"> de equipos, registro de partidos y visualización de estadísticas ), en un futuro se pueden llegar a ampliar estos requerimientos.</w:t>
       </w:r>
     </w:p>
     <w:p>
@@ -3189,7 +3217,7 @@
                 <w:szCs w:val="20"/>
                 <w:lang w:val="es-ES"/>
               </w:rPr>
-              <w:t>Mensaje que valide la información registrada anteriormente y la imprima en la consola</w:t>
+              <w:t>Mensaje que valide la información registrada anteriormente</w:t>
             </w:r>
           </w:p>
         </w:tc>
@@ -3702,7 +3730,16 @@
                 <w:szCs w:val="20"/>
                 <w:lang w:val="es-ES"/>
               </w:rPr>
-              <w:t>Nombre del jugador, numero en el dorsal, altura, peso y etnia</w:t>
+              <w:t>Nombre del jugador, numero en el dorsal, altur</w:t>
+            </w:r>
+            <w:r>
+              <w:rPr>
+                <w:rFonts w:ascii="Times New Roman" w:hAnsi="Times New Roman" w:cs="Times New Roman"/>
+                <w:sz w:val="20"/>
+                <w:szCs w:val="20"/>
+                <w:lang w:val="es-ES"/>
+              </w:rPr>
+              <w:t>a y peso</w:t>
             </w:r>
           </w:p>
         </w:tc>
@@ -3810,7 +3847,25 @@
                 <w:szCs w:val="20"/>
                 <w:lang w:val="es-ES"/>
               </w:rPr>
-              <w:t>Impresión de todos los jugadores y su respectiva información, también la información del equipo</w:t>
+              <w:t xml:space="preserve">El sistema </w:t>
+            </w:r>
+            <w:r>
+              <w:rPr>
+                <w:rFonts w:ascii="Times New Roman" w:hAnsi="Times New Roman" w:cs="Times New Roman"/>
+                <w:sz w:val="20"/>
+                <w:szCs w:val="20"/>
+                <w:lang w:val="es-ES"/>
+              </w:rPr>
+              <w:t>envía</w:t>
+            </w:r>
+            <w:r>
+              <w:rPr>
+                <w:rFonts w:ascii="Times New Roman" w:hAnsi="Times New Roman" w:cs="Times New Roman"/>
+                <w:sz w:val="20"/>
+                <w:szCs w:val="20"/>
+                <w:lang w:val="es-ES"/>
+              </w:rPr>
+              <w:t xml:space="preserve"> mensaje de que los jugadores fueron añadidos</w:t>
             </w:r>
           </w:p>
         </w:tc>
@@ -4472,8 +4527,19 @@
                 <w:szCs w:val="22"/>
                 <w:lang w:val="es-ES"/>
               </w:rPr>
-              <w:t>Impresión de todos los empleados hasta el momento del equipo</w:t>
-            </w:r>
+              <w:t xml:space="preserve">Se muestra mensaje donde se indique que los trabajadores fueron añadidos con </w:t>
+            </w:r>
+            <w:proofErr w:type="spellStart"/>
+            <w:r>
+              <w:rPr>
+                <w:rFonts w:ascii="Times New Roman" w:hAnsi="Times New Roman" w:cs="Times New Roman"/>
+                <w:sz w:val="22"/>
+                <w:szCs w:val="22"/>
+                <w:lang w:val="es-ES"/>
+              </w:rPr>
+              <w:t>exito</w:t>
+            </w:r>
+            <w:proofErr w:type="spellEnd"/>
           </w:p>
         </w:tc>
       </w:tr>
@@ -5602,6 +5668,45 @@
                 <w:rFonts w:ascii="Times New Roman" w:hAnsi="Times New Roman" w:cs="Times New Roman"/>
                 <w:lang w:val="es-ES"/>
               </w:rPr>
+              <w:t xml:space="preserve">Nombres de ambos equipos, fecha de juego, nombre el </w:t>
+            </w:r>
+            <w:proofErr w:type="spellStart"/>
+            <w:r>
+              <w:rPr>
+                <w:rFonts w:ascii="Times New Roman" w:hAnsi="Times New Roman" w:cs="Times New Roman"/>
+                <w:lang w:val="es-ES"/>
+              </w:rPr>
+              <w:t>arbitro</w:t>
+            </w:r>
+            <w:proofErr w:type="spellEnd"/>
+            <w:r>
+              <w:rPr>
+                <w:rFonts w:ascii="Times New Roman" w:hAnsi="Times New Roman" w:cs="Times New Roman"/>
+                <w:lang w:val="es-ES"/>
+              </w:rPr>
+              <w:t xml:space="preserve"> e información, nombre de estadio, equipo ganador y espectadores totales.</w:t>
+            </w:r>
+          </w:p>
+          <w:p>
+            <w:pPr>
+              <w:rPr>
+                <w:rFonts w:ascii="Times New Roman" w:hAnsi="Times New Roman" w:cs="Times New Roman"/>
+                <w:lang w:val="es-ES"/>
+              </w:rPr>
+            </w:pPr>
+          </w:p>
+          <w:p>
+            <w:pPr>
+              <w:rPr>
+                <w:rFonts w:ascii="Times New Roman" w:hAnsi="Times New Roman" w:cs="Times New Roman"/>
+                <w:lang w:val="es-ES"/>
+              </w:rPr>
+            </w:pPr>
+            <w:r>
+              <w:rPr>
+                <w:rFonts w:ascii="Times New Roman" w:hAnsi="Times New Roman" w:cs="Times New Roman"/>
+                <w:lang w:val="es-ES"/>
+              </w:rPr>
               <w:t>Al cargar la información de los jugadores individualmente se debe ingresar:</w:t>
             </w:r>
           </w:p>
@@ -5733,8 +5838,17 @@
                 <w:rFonts w:ascii="Times New Roman" w:hAnsi="Times New Roman" w:cs="Times New Roman"/>
                 <w:lang w:val="es-ES"/>
               </w:rPr>
-              <w:t>Se imprimirán absolutamente todos los datos ingresados por el administrador del sistema, además de los previamente ingresados al crear el partido.</w:t>
-            </w:r>
+              <w:t xml:space="preserve">Se muestra una interfaz con todos los datos introducidos y un mensaje de </w:t>
+            </w:r>
+            <w:proofErr w:type="spellStart"/>
+            <w:r>
+              <w:rPr>
+                <w:rFonts w:ascii="Times New Roman" w:hAnsi="Times New Roman" w:cs="Times New Roman"/>
+                <w:lang w:val="es-ES"/>
+              </w:rPr>
+              <w:t>exito</w:t>
+            </w:r>
+            <w:proofErr w:type="spellEnd"/>
           </w:p>
         </w:tc>
       </w:tr>
@@ -5754,7 +5868,6 @@
                 <w:lang w:val="es-ES"/>
               </w:rPr>
             </w:pPr>
-            <w:proofErr w:type="spellStart"/>
             <w:r>
               <w:rPr>
                 <w:rFonts w:ascii="Times New Roman" w:hAnsi="Times New Roman" w:cs="Times New Roman"/>
@@ -5764,10 +5877,53 @@
                 <w:szCs w:val="22"/>
                 <w:lang w:val="es-ES"/>
               </w:rPr>
-              <w:t>P</w:t>
-            </w:r>
-            <w:proofErr w:type="spellEnd"/>
-            <w:r>
+              <w:lastRenderedPageBreak/>
+              <w:t>Postcondiciones</w:t>
+            </w:r>
+          </w:p>
+        </w:tc>
+        <w:tc>
+          <w:tcPr>
+            <w:tcW w:w="4247" w:type="dxa"/>
+          </w:tcPr>
+          <w:p>
+            <w:pPr>
+              <w:rPr>
+                <w:rFonts w:ascii="Times New Roman" w:hAnsi="Times New Roman" w:cs="Times New Roman"/>
+                <w:lang w:val="es-ES"/>
+              </w:rPr>
+            </w:pPr>
+            <w:r>
+              <w:rPr>
+                <w:rFonts w:ascii="Times New Roman" w:hAnsi="Times New Roman" w:cs="Times New Roman"/>
+                <w:lang w:val="es-ES"/>
+              </w:rPr>
+              <w:t xml:space="preserve">El partido </w:t>
+            </w:r>
+            <w:r>
+              <w:rPr>
+                <w:rFonts w:ascii="Times New Roman" w:hAnsi="Times New Roman" w:cs="Times New Roman"/>
+                <w:lang w:val="es-ES"/>
+              </w:rPr>
+              <w:t>quedará</w:t>
+            </w:r>
+            <w:r>
+              <w:rPr>
+                <w:rFonts w:ascii="Times New Roman" w:hAnsi="Times New Roman" w:cs="Times New Roman"/>
+                <w:lang w:val="es-ES"/>
+              </w:rPr>
+              <w:t xml:space="preserve"> en el historial de juegos por temporada, cada jugador recibirá una actualización en sus estadísticas, al igual que los equipos</w:t>
+            </w:r>
+          </w:p>
+        </w:tc>
+      </w:tr>
+      <w:tr>
+        <w:tc>
+          <w:tcPr>
+            <w:tcW w:w="4247" w:type="dxa"/>
+          </w:tcPr>
+          <w:p>
+            <w:pPr>
               <w:rPr>
                 <w:rFonts w:ascii="Times New Roman" w:hAnsi="Times New Roman" w:cs="Times New Roman"/>
                 <w:b/>
@@ -5776,52 +5932,8 @@
                 <w:szCs w:val="22"/>
                 <w:lang w:val="es-ES"/>
               </w:rPr>
-              <w:t>ostcondiciones</w:t>
-            </w:r>
-          </w:p>
-        </w:tc>
-        <w:tc>
-          <w:tcPr>
-            <w:tcW w:w="4247" w:type="dxa"/>
-          </w:tcPr>
-          <w:p>
-            <w:pPr>
-              <w:rPr>
-                <w:rFonts w:ascii="Times New Roman" w:hAnsi="Times New Roman" w:cs="Times New Roman"/>
-                <w:lang w:val="es-ES"/>
-              </w:rPr>
-            </w:pPr>
-            <w:r>
-              <w:rPr>
-                <w:rFonts w:ascii="Times New Roman" w:hAnsi="Times New Roman" w:cs="Times New Roman"/>
-                <w:lang w:val="es-ES"/>
-              </w:rPr>
-              <w:t xml:space="preserve">El partido </w:t>
-            </w:r>
-            <w:r>
-              <w:rPr>
-                <w:rFonts w:ascii="Times New Roman" w:hAnsi="Times New Roman" w:cs="Times New Roman"/>
-                <w:lang w:val="es-ES"/>
-              </w:rPr>
-              <w:t>quedará</w:t>
-            </w:r>
-            <w:r>
-              <w:rPr>
-                <w:rFonts w:ascii="Times New Roman" w:hAnsi="Times New Roman" w:cs="Times New Roman"/>
-                <w:lang w:val="es-ES"/>
-              </w:rPr>
-              <w:t xml:space="preserve"> en el historial de juegos por temporada, cada jugador recibirá una actualización en sus estadísticas, al igual que los equipos</w:t>
-            </w:r>
-          </w:p>
-        </w:tc>
-      </w:tr>
-      <w:tr>
-        <w:tc>
-          <w:tcPr>
-            <w:tcW w:w="4247" w:type="dxa"/>
-          </w:tcPr>
-          <w:p>
-            <w:pPr>
+            </w:pPr>
+            <w:r>
               <w:rPr>
                 <w:rFonts w:ascii="Times New Roman" w:hAnsi="Times New Roman" w:cs="Times New Roman"/>
                 <w:b/>
@@ -5830,17 +5942,6 @@
                 <w:szCs w:val="22"/>
                 <w:lang w:val="es-ES"/>
               </w:rPr>
-            </w:pPr>
-            <w:r>
-              <w:rPr>
-                <w:rFonts w:ascii="Times New Roman" w:hAnsi="Times New Roman" w:cs="Times New Roman"/>
-                <w:b/>
-                <w:bCs/>
-                <w:sz w:val="22"/>
-                <w:szCs w:val="22"/>
-                <w:lang w:val="es-ES"/>
-              </w:rPr>
-              <w:lastRenderedPageBreak/>
               <w:t>Roles involucrados</w:t>
             </w:r>
           </w:p>
@@ -6336,8 +6437,48 @@
                 <w:szCs w:val="20"/>
                 <w:lang w:val="es-ES"/>
               </w:rPr>
-              <w:t xml:space="preserve"> todos los equipos registrados e imprimirá la información</w:t>
-            </w:r>
+              <w:t xml:space="preserve"> todos los equipos registrados </w:t>
+            </w:r>
+            <w:r>
+              <w:rPr>
+                <w:rFonts w:ascii="Times New Roman" w:hAnsi="Times New Roman" w:cs="Times New Roman"/>
+                <w:sz w:val="20"/>
+                <w:szCs w:val="20"/>
+                <w:lang w:val="es-ES"/>
+              </w:rPr>
+              <w:t xml:space="preserve">y </w:t>
+            </w:r>
+            <w:proofErr w:type="gramStart"/>
+            <w:r>
+              <w:rPr>
+                <w:rFonts w:ascii="Times New Roman" w:hAnsi="Times New Roman" w:cs="Times New Roman"/>
+                <w:sz w:val="20"/>
+                <w:szCs w:val="20"/>
+                <w:lang w:val="es-ES"/>
+              </w:rPr>
+              <w:t>mostrara</w:t>
+            </w:r>
+            <w:proofErr w:type="gramEnd"/>
+            <w:r>
+              <w:rPr>
+                <w:rFonts w:ascii="Times New Roman" w:hAnsi="Times New Roman" w:cs="Times New Roman"/>
+                <w:sz w:val="20"/>
+                <w:szCs w:val="20"/>
+                <w:lang w:val="es-ES"/>
+              </w:rPr>
+              <w:t xml:space="preserve"> la </w:t>
+            </w:r>
+            <w:proofErr w:type="spellStart"/>
+            <w:r>
+              <w:rPr>
+                <w:rFonts w:ascii="Times New Roman" w:hAnsi="Times New Roman" w:cs="Times New Roman"/>
+                <w:sz w:val="20"/>
+                <w:szCs w:val="20"/>
+                <w:lang w:val="es-ES"/>
+              </w:rPr>
+              <w:t>informacion</w:t>
+            </w:r>
+            <w:proofErr w:type="spellEnd"/>
           </w:p>
         </w:tc>
       </w:tr>
@@ -6390,7 +6531,27 @@
                 <w:szCs w:val="20"/>
                 <w:lang w:val="es-ES"/>
               </w:rPr>
-              <w:t>Se imprimirá por cada equipo:</w:t>
+              <w:t xml:space="preserve">En una interfaz, se </w:t>
+            </w:r>
+            <w:proofErr w:type="gramStart"/>
+            <w:r>
+              <w:rPr>
+                <w:rFonts w:ascii="Times New Roman" w:hAnsi="Times New Roman" w:cs="Times New Roman"/>
+                <w:sz w:val="20"/>
+                <w:szCs w:val="20"/>
+                <w:lang w:val="es-ES"/>
+              </w:rPr>
+              <w:t>visualizara</w:t>
+            </w:r>
+            <w:proofErr w:type="gramEnd"/>
+            <w:r>
+              <w:rPr>
+                <w:rFonts w:ascii="Times New Roman" w:hAnsi="Times New Roman" w:cs="Times New Roman"/>
+                <w:sz w:val="20"/>
+                <w:szCs w:val="20"/>
+                <w:lang w:val="es-ES"/>
+              </w:rPr>
+              <w:t xml:space="preserve"> por cada equipo:</w:t>
             </w:r>
           </w:p>
           <w:p>
@@ -6449,17 +6610,15 @@
               </w:rPr>
               <w:t xml:space="preserve">, se </w:t>
             </w:r>
-            <w:proofErr w:type="gramStart"/>
-            <w:r>
-              <w:rPr>
-                <w:rFonts w:ascii="Times New Roman" w:hAnsi="Times New Roman" w:cs="Times New Roman"/>
-                <w:sz w:val="20"/>
-                <w:szCs w:val="20"/>
-                <w:lang w:val="es-ES"/>
-              </w:rPr>
-              <w:t>mostrara</w:t>
-            </w:r>
-            <w:proofErr w:type="gramEnd"/>
+            <w:r>
+              <w:rPr>
+                <w:rFonts w:ascii="Times New Roman" w:hAnsi="Times New Roman" w:cs="Times New Roman"/>
+                <w:sz w:val="20"/>
+                <w:szCs w:val="20"/>
+                <w:lang w:val="es-ES"/>
+              </w:rPr>
+              <w:t>mostrará</w:t>
+            </w:r>
             <w:r>
               <w:rPr>
                 <w:rFonts w:ascii="Times New Roman" w:hAnsi="Times New Roman" w:cs="Times New Roman"/>
@@ -7720,7 +7879,30 @@
                 <w:rFonts w:ascii="Times New Roman" w:hAnsi="Times New Roman" w:cs="Times New Roman"/>
                 <w:lang w:val="es-ES"/>
               </w:rPr>
-              <w:t xml:space="preserve">Se imprimirá la información de cada jugador de forma particular, tal como: </w:t>
+              <w:t xml:space="preserve">Se </w:t>
+            </w:r>
+            <w:proofErr w:type="gramStart"/>
+            <w:r>
+              <w:rPr>
+                <w:rFonts w:ascii="Times New Roman" w:hAnsi="Times New Roman" w:cs="Times New Roman"/>
+                <w:lang w:val="es-ES"/>
+              </w:rPr>
+              <w:t>mostrara</w:t>
+            </w:r>
+            <w:proofErr w:type="gramEnd"/>
+            <w:r>
+              <w:rPr>
+                <w:rFonts w:ascii="Times New Roman" w:hAnsi="Times New Roman" w:cs="Times New Roman"/>
+                <w:lang w:val="es-ES"/>
+              </w:rPr>
+              <w:t xml:space="preserve"> en una interfaz</w:t>
+            </w:r>
+            <w:r>
+              <w:rPr>
+                <w:rFonts w:ascii="Times New Roman" w:hAnsi="Times New Roman" w:cs="Times New Roman"/>
+                <w:lang w:val="es-ES"/>
+              </w:rPr>
+              <w:t xml:space="preserve"> la información de cada jugador de forma particular, tal como: </w:t>
             </w:r>
           </w:p>
           <w:p>
@@ -8045,16 +8227,57 @@
                 <w:szCs w:val="22"/>
                 <w:lang w:val="es-ES"/>
               </w:rPr>
-              <w:t>300</w:t>
-            </w:r>
-            <w:r>
-              <w:rPr>
-                <w:rFonts w:ascii="Times New Roman" w:hAnsi="Times New Roman" w:cs="Times New Roman"/>
+              <w:t>3003</w:t>
+            </w:r>
+          </w:p>
+        </w:tc>
+      </w:tr>
+      <w:tr>
+        <w:tc>
+          <w:tcPr>
+            <w:tcW w:w="4247" w:type="dxa"/>
+          </w:tcPr>
+          <w:p>
+            <w:pPr>
+              <w:rPr>
+                <w:rFonts w:ascii="Times New Roman" w:hAnsi="Times New Roman" w:cs="Times New Roman"/>
+                <w:b/>
+                <w:bCs/>
                 <w:sz w:val="22"/>
                 <w:szCs w:val="22"/>
                 <w:lang w:val="es-ES"/>
               </w:rPr>
-              <w:t>3</w:t>
+            </w:pPr>
+            <w:r>
+              <w:rPr>
+                <w:rFonts w:ascii="Times New Roman" w:hAnsi="Times New Roman" w:cs="Times New Roman"/>
+                <w:b/>
+                <w:bCs/>
+                <w:sz w:val="22"/>
+                <w:szCs w:val="22"/>
+                <w:lang w:val="es-ES"/>
+              </w:rPr>
+              <w:t>Descripción</w:t>
+            </w:r>
+          </w:p>
+        </w:tc>
+        <w:tc>
+          <w:tcPr>
+            <w:tcW w:w="4247" w:type="dxa"/>
+          </w:tcPr>
+          <w:p>
+            <w:pPr>
+              <w:rPr>
+                <w:rFonts w:ascii="Times New Roman" w:hAnsi="Times New Roman" w:cs="Times New Roman"/>
+                <w:lang w:val="es-ES"/>
+              </w:rPr>
+            </w:pPr>
+            <w:r>
+              <w:rPr>
+                <w:rFonts w:ascii="Times New Roman" w:hAnsi="Times New Roman" w:cs="Times New Roman"/>
+                <w:lang w:val="es-ES"/>
+              </w:rPr>
+              <w:t>Cargar historial de encuentros</w:t>
             </w:r>
           </w:p>
         </w:tc>
@@ -8084,27 +8307,41 @@
                 <w:szCs w:val="22"/>
                 <w:lang w:val="es-ES"/>
               </w:rPr>
-              <w:t>Descripción</w:t>
-            </w:r>
-          </w:p>
-        </w:tc>
-        <w:tc>
-          <w:tcPr>
-            <w:tcW w:w="4247" w:type="dxa"/>
-          </w:tcPr>
-          <w:p>
-            <w:pPr>
-              <w:rPr>
-                <w:rFonts w:ascii="Times New Roman" w:hAnsi="Times New Roman" w:cs="Times New Roman"/>
-                <w:lang w:val="es-ES"/>
-              </w:rPr>
-            </w:pPr>
-            <w:r>
-              <w:rPr>
-                <w:rFonts w:ascii="Times New Roman" w:hAnsi="Times New Roman" w:cs="Times New Roman"/>
-                <w:lang w:val="es-ES"/>
-              </w:rPr>
-              <w:t>Cargar historial de encuentros</w:t>
+              <w:t>Descripción detallada</w:t>
+            </w:r>
+          </w:p>
+        </w:tc>
+        <w:tc>
+          <w:tcPr>
+            <w:tcW w:w="4247" w:type="dxa"/>
+          </w:tcPr>
+          <w:p>
+            <w:pPr>
+              <w:rPr>
+                <w:rFonts w:ascii="Times New Roman" w:hAnsi="Times New Roman" w:cs="Times New Roman"/>
+                <w:lang w:val="es-ES"/>
+              </w:rPr>
+            </w:pPr>
+            <w:r>
+              <w:rPr>
+                <w:rFonts w:ascii="Times New Roman" w:hAnsi="Times New Roman" w:cs="Times New Roman"/>
+                <w:lang w:val="es-ES"/>
+              </w:rPr>
+              <w:t xml:space="preserve">El administrador </w:t>
+            </w:r>
+            <w:r>
+              <w:rPr>
+                <w:rFonts w:ascii="Times New Roman" w:hAnsi="Times New Roman" w:cs="Times New Roman"/>
+                <w:lang w:val="es-ES"/>
+              </w:rPr>
+              <w:t>podrá</w:t>
+            </w:r>
+            <w:r>
+              <w:rPr>
+                <w:rFonts w:ascii="Times New Roman" w:hAnsi="Times New Roman" w:cs="Times New Roman"/>
+                <w:lang w:val="es-ES"/>
+              </w:rPr>
+              <w:t xml:space="preserve"> visualizar el historial de encuentros en temporada</w:t>
             </w:r>
           </w:p>
         </w:tc>
@@ -8134,41 +8371,27 @@
                 <w:szCs w:val="22"/>
                 <w:lang w:val="es-ES"/>
               </w:rPr>
-              <w:t>Descripción detallada</w:t>
-            </w:r>
-          </w:p>
-        </w:tc>
-        <w:tc>
-          <w:tcPr>
-            <w:tcW w:w="4247" w:type="dxa"/>
-          </w:tcPr>
-          <w:p>
-            <w:pPr>
-              <w:rPr>
-                <w:rFonts w:ascii="Times New Roman" w:hAnsi="Times New Roman" w:cs="Times New Roman"/>
-                <w:lang w:val="es-ES"/>
-              </w:rPr>
-            </w:pPr>
-            <w:r>
-              <w:rPr>
-                <w:rFonts w:ascii="Times New Roman" w:hAnsi="Times New Roman" w:cs="Times New Roman"/>
-                <w:lang w:val="es-ES"/>
-              </w:rPr>
-              <w:t xml:space="preserve">El administrador </w:t>
-            </w:r>
-            <w:r>
-              <w:rPr>
-                <w:rFonts w:ascii="Times New Roman" w:hAnsi="Times New Roman" w:cs="Times New Roman"/>
-                <w:lang w:val="es-ES"/>
-              </w:rPr>
-              <w:t>podrá</w:t>
-            </w:r>
-            <w:r>
-              <w:rPr>
-                <w:rFonts w:ascii="Times New Roman" w:hAnsi="Times New Roman" w:cs="Times New Roman"/>
-                <w:lang w:val="es-ES"/>
-              </w:rPr>
-              <w:t xml:space="preserve"> visualizar el historial de encuentros en temporada</w:t>
+              <w:t>Precondiciones</w:t>
+            </w:r>
+          </w:p>
+        </w:tc>
+        <w:tc>
+          <w:tcPr>
+            <w:tcW w:w="4247" w:type="dxa"/>
+          </w:tcPr>
+          <w:p>
+            <w:pPr>
+              <w:rPr>
+                <w:rFonts w:ascii="Times New Roman" w:hAnsi="Times New Roman" w:cs="Times New Roman"/>
+                <w:lang w:val="es-ES"/>
+              </w:rPr>
+            </w:pPr>
+            <w:r>
+              <w:rPr>
+                <w:rFonts w:ascii="Times New Roman" w:hAnsi="Times New Roman" w:cs="Times New Roman"/>
+                <w:lang w:val="es-ES"/>
+              </w:rPr>
+              <w:t>Los partidos debieron ser finalizados y la data ya debió ser ingresada</w:t>
             </w:r>
           </w:p>
         </w:tc>
@@ -8198,27 +8421,27 @@
                 <w:szCs w:val="22"/>
                 <w:lang w:val="es-ES"/>
               </w:rPr>
-              <w:t>Precondiciones</w:t>
-            </w:r>
-          </w:p>
-        </w:tc>
-        <w:tc>
-          <w:tcPr>
-            <w:tcW w:w="4247" w:type="dxa"/>
-          </w:tcPr>
-          <w:p>
-            <w:pPr>
-              <w:rPr>
-                <w:rFonts w:ascii="Times New Roman" w:hAnsi="Times New Roman" w:cs="Times New Roman"/>
-                <w:lang w:val="es-ES"/>
-              </w:rPr>
-            </w:pPr>
-            <w:r>
-              <w:rPr>
-                <w:rFonts w:ascii="Times New Roman" w:hAnsi="Times New Roman" w:cs="Times New Roman"/>
-                <w:lang w:val="es-ES"/>
-              </w:rPr>
-              <w:t>Los partidos debieron ser finalizados y la data ya debió ser ingresada</w:t>
+              <w:t>Entradas</w:t>
+            </w:r>
+          </w:p>
+        </w:tc>
+        <w:tc>
+          <w:tcPr>
+            <w:tcW w:w="4247" w:type="dxa"/>
+          </w:tcPr>
+          <w:p>
+            <w:pPr>
+              <w:rPr>
+                <w:rFonts w:ascii="Times New Roman" w:hAnsi="Times New Roman" w:cs="Times New Roman"/>
+                <w:lang w:val="es-ES"/>
+              </w:rPr>
+            </w:pPr>
+            <w:r>
+              <w:rPr>
+                <w:rFonts w:ascii="Times New Roman" w:hAnsi="Times New Roman" w:cs="Times New Roman"/>
+                <w:lang w:val="es-ES"/>
+              </w:rPr>
+              <w:t>N/A</w:t>
             </w:r>
           </w:p>
         </w:tc>
@@ -8248,27 +8471,27 @@
                 <w:szCs w:val="22"/>
                 <w:lang w:val="es-ES"/>
               </w:rPr>
-              <w:t>Entradas</w:t>
-            </w:r>
-          </w:p>
-        </w:tc>
-        <w:tc>
-          <w:tcPr>
-            <w:tcW w:w="4247" w:type="dxa"/>
-          </w:tcPr>
-          <w:p>
-            <w:pPr>
-              <w:rPr>
-                <w:rFonts w:ascii="Times New Roman" w:hAnsi="Times New Roman" w:cs="Times New Roman"/>
-                <w:lang w:val="es-ES"/>
-              </w:rPr>
-            </w:pPr>
-            <w:r>
-              <w:rPr>
-                <w:rFonts w:ascii="Times New Roman" w:hAnsi="Times New Roman" w:cs="Times New Roman"/>
-                <w:lang w:val="es-ES"/>
-              </w:rPr>
-              <w:t>N/A</w:t>
+              <w:t>Proceso</w:t>
+            </w:r>
+          </w:p>
+        </w:tc>
+        <w:tc>
+          <w:tcPr>
+            <w:tcW w:w="4247" w:type="dxa"/>
+          </w:tcPr>
+          <w:p>
+            <w:pPr>
+              <w:rPr>
+                <w:rFonts w:ascii="Times New Roman" w:hAnsi="Times New Roman" w:cs="Times New Roman"/>
+                <w:lang w:val="es-ES"/>
+              </w:rPr>
+            </w:pPr>
+            <w:r>
+              <w:rPr>
+                <w:rFonts w:ascii="Times New Roman" w:hAnsi="Times New Roman" w:cs="Times New Roman"/>
+                <w:lang w:val="es-ES"/>
+              </w:rPr>
+              <w:t>El software cargara el historial de los partidos en temporada</w:t>
             </w:r>
           </w:p>
         </w:tc>
@@ -8298,56 +8521,6 @@
                 <w:szCs w:val="22"/>
                 <w:lang w:val="es-ES"/>
               </w:rPr>
-              <w:t>Proceso</w:t>
-            </w:r>
-          </w:p>
-        </w:tc>
-        <w:tc>
-          <w:tcPr>
-            <w:tcW w:w="4247" w:type="dxa"/>
-          </w:tcPr>
-          <w:p>
-            <w:pPr>
-              <w:rPr>
-                <w:rFonts w:ascii="Times New Roman" w:hAnsi="Times New Roman" w:cs="Times New Roman"/>
-                <w:lang w:val="es-ES"/>
-              </w:rPr>
-            </w:pPr>
-            <w:r>
-              <w:rPr>
-                <w:rFonts w:ascii="Times New Roman" w:hAnsi="Times New Roman" w:cs="Times New Roman"/>
-                <w:lang w:val="es-ES"/>
-              </w:rPr>
-              <w:t>El software cargara el historial de los partidos en temporada</w:t>
-            </w:r>
-          </w:p>
-        </w:tc>
-      </w:tr>
-      <w:tr>
-        <w:tc>
-          <w:tcPr>
-            <w:tcW w:w="4247" w:type="dxa"/>
-          </w:tcPr>
-          <w:p>
-            <w:pPr>
-              <w:rPr>
-                <w:rFonts w:ascii="Times New Roman" w:hAnsi="Times New Roman" w:cs="Times New Roman"/>
-                <w:b/>
-                <w:bCs/>
-                <w:sz w:val="22"/>
-                <w:szCs w:val="22"/>
-                <w:lang w:val="es-ES"/>
-              </w:rPr>
-            </w:pPr>
-            <w:r>
-              <w:rPr>
-                <w:rFonts w:ascii="Times New Roman" w:hAnsi="Times New Roman" w:cs="Times New Roman"/>
-                <w:b/>
-                <w:bCs/>
-                <w:sz w:val="22"/>
-                <w:szCs w:val="22"/>
-                <w:lang w:val="es-ES"/>
-              </w:rPr>
               <w:t>Salidas</w:t>
             </w:r>
           </w:p>
@@ -8368,7 +8541,14 @@
                 <w:rFonts w:ascii="Times New Roman" w:hAnsi="Times New Roman" w:cs="Times New Roman"/>
                 <w:lang w:val="es-ES"/>
               </w:rPr>
-              <w:t xml:space="preserve">Impresión con información superficial de cada encuentro, como nombres de equipos, nombre de estadio y arbitro, </w:t>
+              <w:t xml:space="preserve">Interfaz </w:t>
+            </w:r>
+            <w:r>
+              <w:rPr>
+                <w:rFonts w:ascii="Times New Roman" w:hAnsi="Times New Roman" w:cs="Times New Roman"/>
+                <w:lang w:val="es-ES"/>
+              </w:rPr>
+              <w:t xml:space="preserve">con información superficial de cada encuentro, como nombres de equipos, nombre de estadio y arbitro, </w:t>
             </w:r>
             <w:r>
               <w:rPr>
@@ -8703,7 +8883,21 @@
           <w:rFonts w:ascii="Times New Roman" w:hAnsi="Times New Roman" w:cs="Times New Roman"/>
           <w:lang w:val="es-ES"/>
         </w:rPr>
-        <w:t>El sistema tendrá una interfaz en consola intuitiva de fácil navegación</w:t>
+        <w:t>El sistema tendrá una interfaz</w:t>
+      </w:r>
+      <w:r>
+        <w:rPr>
+          <w:rFonts w:ascii="Times New Roman" w:hAnsi="Times New Roman" w:cs="Times New Roman"/>
+          <w:lang w:val="es-ES"/>
+        </w:rPr>
+        <w:t xml:space="preserve"> </w:t>
+      </w:r>
+      <w:r>
+        <w:rPr>
+          <w:rFonts w:ascii="Times New Roman" w:hAnsi="Times New Roman" w:cs="Times New Roman"/>
+          <w:lang w:val="es-ES"/>
+        </w:rPr>
+        <w:t>intuitiva de fácil navegación</w:t>
       </w:r>
     </w:p>
     <w:p>
@@ -8723,7 +8917,23 @@
           <w:rFonts w:ascii="Times New Roman" w:hAnsi="Times New Roman" w:cs="Times New Roman"/>
           <w:lang w:val="es-ES"/>
         </w:rPr>
-        <w:t>La impresión de los datos se realizará de forma detallada</w:t>
+        <w:t xml:space="preserve">La </w:t>
+      </w:r>
+      <w:proofErr w:type="spellStart"/>
+      <w:r>
+        <w:rPr>
+          <w:rFonts w:ascii="Times New Roman" w:hAnsi="Times New Roman" w:cs="Times New Roman"/>
+          <w:lang w:val="es-ES"/>
+        </w:rPr>
+        <w:t>visualizacion</w:t>
+      </w:r>
+      <w:proofErr w:type="spellEnd"/>
+      <w:r>
+        <w:rPr>
+          <w:rFonts w:ascii="Times New Roman" w:hAnsi="Times New Roman" w:cs="Times New Roman"/>
+          <w:lang w:val="es-ES"/>
+        </w:rPr>
+        <w:t xml:space="preserve"> de los datos se realizará de forma detallada</w:t>
       </w:r>
     </w:p>
     <w:p>
@@ -8911,22 +9121,29 @@
         </w:rPr>
         <w:t xml:space="preserve">Manejo de requerimientos controlados desde atlassian.net </w:t>
       </w:r>
+      <w:r>
+        <w:rPr>
+          <w:rFonts w:ascii="Times New Roman" w:hAnsi="Times New Roman" w:cs="Times New Roman"/>
+          <w:lang w:val="es-ES"/>
+        </w:rPr>
+        <w:t>(Jira</w:t>
+      </w:r>
+      <w:r>
+        <w:rPr>
+          <w:rFonts w:ascii="Times New Roman" w:hAnsi="Times New Roman" w:cs="Times New Roman"/>
+          <w:lang w:val="es-ES"/>
+        </w:rPr>
+        <w:t xml:space="preserve"> </w:t>
+      </w:r>
       <w:proofErr w:type="gramStart"/>
       <w:r>
         <w:rPr>
           <w:rFonts w:ascii="Times New Roman" w:hAnsi="Times New Roman" w:cs="Times New Roman"/>
           <w:lang w:val="es-ES"/>
         </w:rPr>
-        <w:t>( Jira</w:t>
+        <w:t>software )</w:t>
       </w:r>
       <w:proofErr w:type="gramEnd"/>
-      <w:r>
-        <w:rPr>
-          <w:rFonts w:ascii="Times New Roman" w:hAnsi="Times New Roman" w:cs="Times New Roman"/>
-          <w:lang w:val="es-ES"/>
-        </w:rPr>
-        <w:t xml:space="preserve"> software )</w:t>
-      </w:r>
       <w:r>
         <w:rPr>
           <w:rFonts w:ascii="Times New Roman" w:hAnsi="Times New Roman" w:cs="Times New Roman"/>
@@ -11379,6 +11596,8 @@
   <w:rsids>
     <w:rsidRoot w:val="00D8665E"/>
     <w:rsid w:val="000A1F98"/>
+    <w:rsid w:val="00584B3F"/>
+    <w:rsid w:val="009B2460"/>
     <w:rsid w:val="00D8665E"/>
   </w:rsids>
   <m:mathPr>
@@ -11824,10 +12043,6 @@
     <w:semiHidden/>
     <w:unhideWhenUsed/>
   </w:style>
-  <w:style w:type="paragraph" w:customStyle="1" w:styleId="28F054B29777E14C8B64E595D8B5A802">
-    <w:name w:val="28F054B29777E14C8B64E595D8B5A802"/>
-    <w:rsid w:val="00D8665E"/>
-  </w:style>
   <w:style w:type="character" w:customStyle="1" w:styleId="Textodemarcadordeposicin">
     <w:name w:val="Texto de marcador de posición"/>
     <w:basedOn w:val="Fuentedeprrafopredeter"/>

</xml_diff>

<commit_message>
Solucion error en srs
</commit_message>
<xml_diff>
--- a/documento srs.docx
+++ b/documento srs.docx
@@ -4753,6 +4753,14 @@
         </w:rPr>
       </w:pPr>
     </w:p>
+    <w:p>
+      <w:pPr>
+        <w:rPr>
+          <w:rFonts w:ascii="Times New Roman" w:hAnsi="Times New Roman" w:cs="Times New Roman"/>
+          <w:lang w:val="es-ES"/>
+        </w:rPr>
+      </w:pPr>
+    </w:p>
     <w:tbl>
       <w:tblPr>
         <w:tblStyle w:val="Tablaconcuadrcula"/>
@@ -4774,18 +4782,18 @@
                 <w:rFonts w:ascii="Times New Roman" w:hAnsi="Times New Roman" w:cs="Times New Roman"/>
                 <w:b/>
                 <w:bCs/>
-                <w:sz w:val="20"/>
-                <w:szCs w:val="20"/>
-                <w:lang w:val="es-ES"/>
-              </w:rPr>
-            </w:pPr>
-            <w:r>
-              <w:rPr>
-                <w:rFonts w:ascii="Times New Roman" w:hAnsi="Times New Roman" w:cs="Times New Roman"/>
-                <w:b/>
-                <w:bCs/>
-                <w:sz w:val="20"/>
-                <w:szCs w:val="20"/>
+                <w:sz w:val="22"/>
+                <w:szCs w:val="22"/>
+                <w:lang w:val="es-ES"/>
+              </w:rPr>
+            </w:pPr>
+            <w:r>
+              <w:rPr>
+                <w:rFonts w:ascii="Times New Roman" w:hAnsi="Times New Roman" w:cs="Times New Roman"/>
+                <w:b/>
+                <w:bCs/>
+                <w:sz w:val="22"/>
+                <w:szCs w:val="22"/>
                 <w:lang w:val="es-ES"/>
               </w:rPr>
               <w:t>Cod:</w:t>
@@ -4800,16 +4808,16 @@
             <w:pPr>
               <w:rPr>
                 <w:rFonts w:ascii="Times New Roman" w:hAnsi="Times New Roman" w:cs="Times New Roman"/>
-                <w:sz w:val="20"/>
-                <w:szCs w:val="20"/>
-                <w:lang w:val="es-ES"/>
-              </w:rPr>
-            </w:pPr>
-            <w:r>
-              <w:rPr>
-                <w:rFonts w:ascii="Times New Roman" w:hAnsi="Times New Roman" w:cs="Times New Roman"/>
-                <w:sz w:val="20"/>
-                <w:szCs w:val="20"/>
+                <w:sz w:val="22"/>
+                <w:szCs w:val="22"/>
+                <w:lang w:val="es-ES"/>
+              </w:rPr>
+            </w:pPr>
+            <w:r>
+              <w:rPr>
+                <w:rFonts w:ascii="Times New Roman" w:hAnsi="Times New Roman" w:cs="Times New Roman"/>
+                <w:sz w:val="22"/>
+                <w:szCs w:val="22"/>
                 <w:lang w:val="es-ES"/>
               </w:rPr>
               <w:t>2</w:t>
@@ -4817,11 +4825,20 @@
             <w:r>
               <w:rPr>
                 <w:rFonts w:ascii="Times New Roman" w:hAnsi="Times New Roman" w:cs="Times New Roman"/>
-                <w:sz w:val="20"/>
-                <w:szCs w:val="20"/>
-                <w:lang w:val="es-ES"/>
-              </w:rPr>
-              <w:t>000</w:t>
+                <w:sz w:val="22"/>
+                <w:szCs w:val="22"/>
+                <w:lang w:val="es-ES"/>
+              </w:rPr>
+              <w:t>00</w:t>
+            </w:r>
+            <w:r>
+              <w:rPr>
+                <w:rFonts w:ascii="Times New Roman" w:hAnsi="Times New Roman" w:cs="Times New Roman"/>
+                <w:sz w:val="22"/>
+                <w:szCs w:val="22"/>
+                <w:lang w:val="es-ES"/>
+              </w:rPr>
+              <w:t>1</w:t>
             </w:r>
           </w:p>
         </w:tc>
@@ -4837,18 +4854,18 @@
                 <w:rFonts w:ascii="Times New Roman" w:hAnsi="Times New Roman" w:cs="Times New Roman"/>
                 <w:b/>
                 <w:bCs/>
-                <w:sz w:val="20"/>
-                <w:szCs w:val="20"/>
-                <w:lang w:val="es-ES"/>
-              </w:rPr>
-            </w:pPr>
-            <w:r>
-              <w:rPr>
-                <w:rFonts w:ascii="Times New Roman" w:hAnsi="Times New Roman" w:cs="Times New Roman"/>
-                <w:b/>
-                <w:bCs/>
-                <w:sz w:val="20"/>
-                <w:szCs w:val="20"/>
+                <w:sz w:val="22"/>
+                <w:szCs w:val="22"/>
+                <w:lang w:val="es-ES"/>
+              </w:rPr>
+            </w:pPr>
+            <w:r>
+              <w:rPr>
+                <w:rFonts w:ascii="Times New Roman" w:hAnsi="Times New Roman" w:cs="Times New Roman"/>
+                <w:b/>
+                <w:bCs/>
+                <w:sz w:val="22"/>
+                <w:szCs w:val="22"/>
                 <w:lang w:val="es-ES"/>
               </w:rPr>
               <w:t>Descripción</w:t>
@@ -4863,19 +4880,15 @@
             <w:pPr>
               <w:rPr>
                 <w:rFonts w:ascii="Times New Roman" w:hAnsi="Times New Roman" w:cs="Times New Roman"/>
-                <w:sz w:val="20"/>
-                <w:szCs w:val="20"/>
-                <w:lang w:val="es-ES"/>
-              </w:rPr>
-            </w:pPr>
-            <w:r>
-              <w:rPr>
-                <w:rFonts w:ascii="Times New Roman" w:hAnsi="Times New Roman" w:cs="Times New Roman"/>
-                <w:sz w:val="20"/>
-                <w:szCs w:val="20"/>
-                <w:lang w:val="es-ES"/>
-              </w:rPr>
-              <w:t>El administrador podrá crear un partido</w:t>
+                <w:lang w:val="es-ES"/>
+              </w:rPr>
+            </w:pPr>
+            <w:r>
+              <w:rPr>
+                <w:rFonts w:ascii="Times New Roman" w:hAnsi="Times New Roman" w:cs="Times New Roman"/>
+                <w:lang w:val="es-ES"/>
+              </w:rPr>
+              <w:t>Ingreso de información de partido</w:t>
             </w:r>
           </w:p>
         </w:tc>
@@ -4891,18 +4904,18 @@
                 <w:rFonts w:ascii="Times New Roman" w:hAnsi="Times New Roman" w:cs="Times New Roman"/>
                 <w:b/>
                 <w:bCs/>
-                <w:sz w:val="20"/>
-                <w:szCs w:val="20"/>
-                <w:lang w:val="es-ES"/>
-              </w:rPr>
-            </w:pPr>
-            <w:r>
-              <w:rPr>
-                <w:rFonts w:ascii="Times New Roman" w:hAnsi="Times New Roman" w:cs="Times New Roman"/>
-                <w:b/>
-                <w:bCs/>
-                <w:sz w:val="20"/>
-                <w:szCs w:val="20"/>
+                <w:sz w:val="22"/>
+                <w:szCs w:val="22"/>
+                <w:lang w:val="es-ES"/>
+              </w:rPr>
+            </w:pPr>
+            <w:r>
+              <w:rPr>
+                <w:rFonts w:ascii="Times New Roman" w:hAnsi="Times New Roman" w:cs="Times New Roman"/>
+                <w:b/>
+                <w:bCs/>
+                <w:sz w:val="22"/>
+                <w:szCs w:val="22"/>
                 <w:lang w:val="es-ES"/>
               </w:rPr>
               <w:t>Descripción detallada</w:t>
@@ -4917,37 +4930,15 @@
             <w:pPr>
               <w:rPr>
                 <w:rFonts w:ascii="Times New Roman" w:hAnsi="Times New Roman" w:cs="Times New Roman"/>
-                <w:sz w:val="20"/>
-                <w:szCs w:val="20"/>
-                <w:lang w:val="es-ES"/>
-              </w:rPr>
-            </w:pPr>
-            <w:r>
-              <w:rPr>
-                <w:rFonts w:ascii="Times New Roman" w:hAnsi="Times New Roman" w:cs="Times New Roman"/>
-                <w:sz w:val="20"/>
-                <w:szCs w:val="20"/>
-                <w:lang w:val="es-ES"/>
-              </w:rPr>
-              <w:t xml:space="preserve">La creación de un partido </w:t>
-            </w:r>
-            <w:r>
-              <w:rPr>
-                <w:rFonts w:ascii="Times New Roman" w:hAnsi="Times New Roman" w:cs="Times New Roman"/>
-                <w:sz w:val="20"/>
-                <w:szCs w:val="20"/>
-                <w:lang w:val="es-ES"/>
-              </w:rPr>
-              <w:t>permitirá</w:t>
-            </w:r>
-            <w:r>
-              <w:rPr>
-                <w:rFonts w:ascii="Times New Roman" w:hAnsi="Times New Roman" w:cs="Times New Roman"/>
-                <w:sz w:val="20"/>
-                <w:szCs w:val="20"/>
-                <w:lang w:val="es-ES"/>
-              </w:rPr>
-              <w:t xml:space="preserve"> el ingreso a futuro de información para este y la actualización de datos</w:t>
+                <w:lang w:val="es-ES"/>
+              </w:rPr>
+            </w:pPr>
+            <w:r>
+              <w:rPr>
+                <w:rFonts w:ascii="Times New Roman" w:hAnsi="Times New Roman" w:cs="Times New Roman"/>
+                <w:lang w:val="es-ES"/>
+              </w:rPr>
+              <w:t>El administrador puede ingresar los datos de un partido finalizado</w:t>
             </w:r>
           </w:p>
         </w:tc>
@@ -4963,18 +4954,18 @@
                 <w:rFonts w:ascii="Times New Roman" w:hAnsi="Times New Roman" w:cs="Times New Roman"/>
                 <w:b/>
                 <w:bCs/>
-                <w:sz w:val="20"/>
-                <w:szCs w:val="20"/>
-                <w:lang w:val="es-ES"/>
-              </w:rPr>
-            </w:pPr>
-            <w:r>
-              <w:rPr>
-                <w:rFonts w:ascii="Times New Roman" w:hAnsi="Times New Roman" w:cs="Times New Roman"/>
-                <w:b/>
-                <w:bCs/>
-                <w:sz w:val="20"/>
-                <w:szCs w:val="20"/>
+                <w:sz w:val="22"/>
+                <w:szCs w:val="22"/>
+                <w:lang w:val="es-ES"/>
+              </w:rPr>
+            </w:pPr>
+            <w:r>
+              <w:rPr>
+                <w:rFonts w:ascii="Times New Roman" w:hAnsi="Times New Roman" w:cs="Times New Roman"/>
+                <w:b/>
+                <w:bCs/>
+                <w:sz w:val="22"/>
+                <w:szCs w:val="22"/>
                 <w:lang w:val="es-ES"/>
               </w:rPr>
               <w:t>Precondiciones</w:t>
@@ -4989,19 +4980,15 @@
             <w:pPr>
               <w:rPr>
                 <w:rFonts w:ascii="Times New Roman" w:hAnsi="Times New Roman" w:cs="Times New Roman"/>
-                <w:sz w:val="20"/>
-                <w:szCs w:val="20"/>
-                <w:lang w:val="es-ES"/>
-              </w:rPr>
-            </w:pPr>
-            <w:r>
-              <w:rPr>
-                <w:rFonts w:ascii="Times New Roman" w:hAnsi="Times New Roman" w:cs="Times New Roman"/>
-                <w:sz w:val="20"/>
-                <w:szCs w:val="20"/>
-                <w:lang w:val="es-ES"/>
-              </w:rPr>
-              <w:t>Los equipos a inscribir deben existir y deben contar con un mínimo de jugadores además de los empleados.</w:t>
+                <w:lang w:val="es-ES"/>
+              </w:rPr>
+            </w:pPr>
+            <w:r>
+              <w:rPr>
+                <w:rFonts w:ascii="Times New Roman" w:hAnsi="Times New Roman" w:cs="Times New Roman"/>
+                <w:lang w:val="es-ES"/>
+              </w:rPr>
+              <w:t>El partido debe estar creado</w:t>
             </w:r>
           </w:p>
         </w:tc>
@@ -5017,18 +5004,18 @@
                 <w:rFonts w:ascii="Times New Roman" w:hAnsi="Times New Roman" w:cs="Times New Roman"/>
                 <w:b/>
                 <w:bCs/>
-                <w:sz w:val="20"/>
-                <w:szCs w:val="20"/>
-                <w:lang w:val="es-ES"/>
-              </w:rPr>
-            </w:pPr>
-            <w:r>
-              <w:rPr>
-                <w:rFonts w:ascii="Times New Roman" w:hAnsi="Times New Roman" w:cs="Times New Roman"/>
-                <w:b/>
-                <w:bCs/>
-                <w:sz w:val="20"/>
-                <w:szCs w:val="20"/>
+                <w:sz w:val="22"/>
+                <w:szCs w:val="22"/>
+                <w:lang w:val="es-ES"/>
+              </w:rPr>
+            </w:pPr>
+            <w:r>
+              <w:rPr>
+                <w:rFonts w:ascii="Times New Roman" w:hAnsi="Times New Roman" w:cs="Times New Roman"/>
+                <w:b/>
+                <w:bCs/>
+                <w:sz w:val="22"/>
+                <w:szCs w:val="22"/>
                 <w:lang w:val="es-ES"/>
               </w:rPr>
               <w:t>Entradas</w:t>
@@ -5043,38 +5030,109 @@
             <w:pPr>
               <w:rPr>
                 <w:rFonts w:ascii="Times New Roman" w:hAnsi="Times New Roman" w:cs="Times New Roman"/>
-                <w:sz w:val="20"/>
-                <w:szCs w:val="20"/>
-                <w:lang w:val="es-ES"/>
-              </w:rPr>
-            </w:pPr>
-            <w:r>
-              <w:rPr>
-                <w:rFonts w:ascii="Times New Roman" w:hAnsi="Times New Roman" w:cs="Times New Roman"/>
-                <w:sz w:val="20"/>
-                <w:szCs w:val="20"/>
-                <w:lang w:val="es-ES"/>
-              </w:rPr>
-              <w:t xml:space="preserve">Se </w:t>
-            </w:r>
-            <w:r>
-              <w:rPr>
-                <w:rFonts w:ascii="Times New Roman" w:hAnsi="Times New Roman" w:cs="Times New Roman"/>
-                <w:sz w:val="20"/>
-                <w:szCs w:val="20"/>
-                <w:lang w:val="es-ES"/>
-              </w:rPr>
-              <w:t>solicitarán</w:t>
-            </w:r>
-            <w:r>
-              <w:rPr>
-                <w:rFonts w:ascii="Times New Roman" w:hAnsi="Times New Roman" w:cs="Times New Roman"/>
-                <w:sz w:val="20"/>
-                <w:szCs w:val="20"/>
-                <w:lang w:val="es-ES"/>
-              </w:rPr>
-              <w:t xml:space="preserve"> datos como los nombres de los 2 equipos, selección de la fecha, hora de disputa, ingreso del nombre del arbitro y su información, nombre del estadio y capacidad de espectadores</w:t>
-            </w:r>
+                <w:lang w:val="es-ES"/>
+              </w:rPr>
+            </w:pPr>
+            <w:r>
+              <w:rPr>
+                <w:rFonts w:ascii="Times New Roman" w:hAnsi="Times New Roman" w:cs="Times New Roman"/>
+                <w:lang w:val="es-ES"/>
+              </w:rPr>
+              <w:t>Se ingresa información como puntajes por parte de ambos equipos y numero de faltas totales.</w:t>
+            </w:r>
+          </w:p>
+          <w:p>
+            <w:pPr>
+              <w:rPr>
+                <w:rFonts w:ascii="Times New Roman" w:hAnsi="Times New Roman" w:cs="Times New Roman"/>
+                <w:lang w:val="es-ES"/>
+              </w:rPr>
+            </w:pPr>
+          </w:p>
+          <w:p>
+            <w:pPr>
+              <w:rPr>
+                <w:rFonts w:ascii="Times New Roman" w:hAnsi="Times New Roman" w:cs="Times New Roman"/>
+                <w:lang w:val="es-ES"/>
+              </w:rPr>
+            </w:pPr>
+            <w:r>
+              <w:rPr>
+                <w:rFonts w:ascii="Times New Roman" w:hAnsi="Times New Roman" w:cs="Times New Roman"/>
+                <w:lang w:val="es-ES"/>
+              </w:rPr>
+              <w:t xml:space="preserve">Nombres de ambos equipos, fecha de juego, nombre el </w:t>
+            </w:r>
+            <w:proofErr w:type="spellStart"/>
+            <w:r>
+              <w:rPr>
+                <w:rFonts w:ascii="Times New Roman" w:hAnsi="Times New Roman" w:cs="Times New Roman"/>
+                <w:lang w:val="es-ES"/>
+              </w:rPr>
+              <w:t>arbitro</w:t>
+            </w:r>
+            <w:proofErr w:type="spellEnd"/>
+            <w:r>
+              <w:rPr>
+                <w:rFonts w:ascii="Times New Roman" w:hAnsi="Times New Roman" w:cs="Times New Roman"/>
+                <w:lang w:val="es-ES"/>
+              </w:rPr>
+              <w:t xml:space="preserve"> e información, nombre de estadio, equipo ganador y espectadores totales.</w:t>
+            </w:r>
+          </w:p>
+          <w:p>
+            <w:pPr>
+              <w:rPr>
+                <w:rFonts w:ascii="Times New Roman" w:hAnsi="Times New Roman" w:cs="Times New Roman"/>
+                <w:lang w:val="es-ES"/>
+              </w:rPr>
+            </w:pPr>
+          </w:p>
+          <w:p>
+            <w:pPr>
+              <w:rPr>
+                <w:rFonts w:ascii="Times New Roman" w:hAnsi="Times New Roman" w:cs="Times New Roman"/>
+                <w:lang w:val="es-ES"/>
+              </w:rPr>
+            </w:pPr>
+            <w:r>
+              <w:rPr>
+                <w:rFonts w:ascii="Times New Roman" w:hAnsi="Times New Roman" w:cs="Times New Roman"/>
+                <w:lang w:val="es-ES"/>
+              </w:rPr>
+              <w:t>Al cargar la información de los jugadores individualmente se debe ingresar:</w:t>
+            </w:r>
+          </w:p>
+          <w:p>
+            <w:pPr>
+              <w:rPr>
+                <w:rFonts w:ascii="Times New Roman" w:hAnsi="Times New Roman" w:cs="Times New Roman"/>
+                <w:lang w:val="es-ES"/>
+              </w:rPr>
+            </w:pPr>
+            <w:r>
+              <w:rPr>
+                <w:rFonts w:ascii="Times New Roman" w:hAnsi="Times New Roman" w:cs="Times New Roman"/>
+                <w:lang w:val="es-ES"/>
+              </w:rPr>
+              <w:t>Puntos realizados por el jugador, asistencias, rebotes, tapones, robos de balón y faltas.</w:t>
+            </w:r>
+          </w:p>
+          <w:p>
+            <w:pPr>
+              <w:rPr>
+                <w:rFonts w:ascii="Times New Roman" w:hAnsi="Times New Roman" w:cs="Times New Roman"/>
+                <w:lang w:val="es-ES"/>
+              </w:rPr>
+            </w:pPr>
+          </w:p>
+          <w:p>
+            <w:pPr>
+              <w:rPr>
+                <w:rFonts w:ascii="Times New Roman" w:hAnsi="Times New Roman" w:cs="Times New Roman"/>
+                <w:lang w:val="es-ES"/>
+              </w:rPr>
+            </w:pPr>
           </w:p>
         </w:tc>
       </w:tr>
@@ -5089,18 +5147,18 @@
                 <w:rFonts w:ascii="Times New Roman" w:hAnsi="Times New Roman" w:cs="Times New Roman"/>
                 <w:b/>
                 <w:bCs/>
-                <w:sz w:val="20"/>
-                <w:szCs w:val="20"/>
-                <w:lang w:val="es-ES"/>
-              </w:rPr>
-            </w:pPr>
-            <w:r>
-              <w:rPr>
-                <w:rFonts w:ascii="Times New Roman" w:hAnsi="Times New Roman" w:cs="Times New Roman"/>
-                <w:b/>
-                <w:bCs/>
-                <w:sz w:val="20"/>
-                <w:szCs w:val="20"/>
+                <w:sz w:val="22"/>
+                <w:szCs w:val="22"/>
+                <w:lang w:val="es-ES"/>
+              </w:rPr>
+            </w:pPr>
+            <w:r>
+              <w:rPr>
+                <w:rFonts w:ascii="Times New Roman" w:hAnsi="Times New Roman" w:cs="Times New Roman"/>
+                <w:b/>
+                <w:bCs/>
+                <w:sz w:val="22"/>
+                <w:szCs w:val="22"/>
                 <w:lang w:val="es-ES"/>
               </w:rPr>
               <w:t>Proceso</w:t>
@@ -5115,19 +5173,15 @@
             <w:pPr>
               <w:rPr>
                 <w:rFonts w:ascii="Times New Roman" w:hAnsi="Times New Roman" w:cs="Times New Roman"/>
-                <w:sz w:val="20"/>
-                <w:szCs w:val="20"/>
-                <w:lang w:val="es-ES"/>
-              </w:rPr>
-            </w:pPr>
-            <w:r>
-              <w:rPr>
-                <w:rFonts w:ascii="Times New Roman" w:hAnsi="Times New Roman" w:cs="Times New Roman"/>
-                <w:sz w:val="20"/>
-                <w:szCs w:val="20"/>
-                <w:lang w:val="es-ES"/>
-              </w:rPr>
-              <w:t>El sistema recopila la información del partido</w:t>
+                <w:lang w:val="es-ES"/>
+              </w:rPr>
+            </w:pPr>
+            <w:r>
+              <w:rPr>
+                <w:rFonts w:ascii="Times New Roman" w:hAnsi="Times New Roman" w:cs="Times New Roman"/>
+                <w:lang w:val="es-ES"/>
+              </w:rPr>
+              <w:t>El sistema recopilara la información del partido finalizado además de los jugadores y pasara a la fase de realizar cálculos</w:t>
             </w:r>
           </w:p>
         </w:tc>
@@ -5143,18 +5197,18 @@
                 <w:rFonts w:ascii="Times New Roman" w:hAnsi="Times New Roman" w:cs="Times New Roman"/>
                 <w:b/>
                 <w:bCs/>
-                <w:sz w:val="20"/>
-                <w:szCs w:val="20"/>
-                <w:lang w:val="es-ES"/>
-              </w:rPr>
-            </w:pPr>
-            <w:r>
-              <w:rPr>
-                <w:rFonts w:ascii="Times New Roman" w:hAnsi="Times New Roman" w:cs="Times New Roman"/>
-                <w:b/>
-                <w:bCs/>
-                <w:sz w:val="20"/>
-                <w:szCs w:val="20"/>
+                <w:sz w:val="22"/>
+                <w:szCs w:val="22"/>
+                <w:lang w:val="es-ES"/>
+              </w:rPr>
+            </w:pPr>
+            <w:r>
+              <w:rPr>
+                <w:rFonts w:ascii="Times New Roman" w:hAnsi="Times New Roman" w:cs="Times New Roman"/>
+                <w:b/>
+                <w:bCs/>
+                <w:sz w:val="22"/>
+                <w:szCs w:val="22"/>
                 <w:lang w:val="es-ES"/>
               </w:rPr>
               <w:t>Salidas</w:t>
@@ -5169,20 +5223,25 @@
             <w:pPr>
               <w:rPr>
                 <w:rFonts w:ascii="Times New Roman" w:hAnsi="Times New Roman" w:cs="Times New Roman"/>
-                <w:sz w:val="20"/>
-                <w:szCs w:val="20"/>
-                <w:lang w:val="es-ES"/>
-              </w:rPr>
-            </w:pPr>
-            <w:r>
-              <w:rPr>
-                <w:rFonts w:ascii="Times New Roman" w:hAnsi="Times New Roman" w:cs="Times New Roman"/>
-                <w:sz w:val="20"/>
-                <w:szCs w:val="20"/>
-                <w:lang w:val="es-ES"/>
-              </w:rPr>
-              <w:t>Se imprime toda la información del partido, seguido de los equipos y sus jugadores</w:t>
-            </w:r>
+                <w:lang w:val="es-ES"/>
+              </w:rPr>
+            </w:pPr>
+            <w:r>
+              <w:rPr>
+                <w:rFonts w:ascii="Times New Roman" w:hAnsi="Times New Roman" w:cs="Times New Roman"/>
+                <w:lang w:val="es-ES"/>
+              </w:rPr>
+              <w:t xml:space="preserve">Se muestra una interfaz con todos los datos introducidos y un mensaje de </w:t>
+            </w:r>
+            <w:proofErr w:type="spellStart"/>
+            <w:r>
+              <w:rPr>
+                <w:rFonts w:ascii="Times New Roman" w:hAnsi="Times New Roman" w:cs="Times New Roman"/>
+                <w:lang w:val="es-ES"/>
+              </w:rPr>
+              <w:t>exito</w:t>
+            </w:r>
+            <w:proofErr w:type="spellEnd"/>
           </w:p>
         </w:tc>
       </w:tr>
@@ -5197,198 +5256,6 @@
                 <w:rFonts w:ascii="Times New Roman" w:hAnsi="Times New Roman" w:cs="Times New Roman"/>
                 <w:b/>
                 <w:bCs/>
-                <w:sz w:val="20"/>
-                <w:szCs w:val="20"/>
-                <w:lang w:val="es-ES"/>
-              </w:rPr>
-            </w:pPr>
-            <w:r>
-              <w:rPr>
-                <w:rFonts w:ascii="Times New Roman" w:hAnsi="Times New Roman" w:cs="Times New Roman"/>
-                <w:b/>
-                <w:bCs/>
-                <w:sz w:val="20"/>
-                <w:szCs w:val="20"/>
-                <w:lang w:val="es-ES"/>
-              </w:rPr>
-              <w:t>Postcondiciones</w:t>
-            </w:r>
-          </w:p>
-        </w:tc>
-        <w:tc>
-          <w:tcPr>
-            <w:tcW w:w="4247" w:type="dxa"/>
-          </w:tcPr>
-          <w:p>
-            <w:pPr>
-              <w:rPr>
-                <w:rFonts w:ascii="Times New Roman" w:hAnsi="Times New Roman" w:cs="Times New Roman"/>
-                <w:sz w:val="20"/>
-                <w:szCs w:val="20"/>
-                <w:lang w:val="es-ES"/>
-              </w:rPr>
-            </w:pPr>
-            <w:r>
-              <w:rPr>
-                <w:rFonts w:ascii="Times New Roman" w:hAnsi="Times New Roman" w:cs="Times New Roman"/>
-                <w:sz w:val="20"/>
-                <w:szCs w:val="20"/>
-                <w:lang w:val="es-ES"/>
-              </w:rPr>
-              <w:t>El partido se encuentra creado y se puede visualizar en los archivos del sistema, además aparecerá la opción para modificarlo e ingresar los resultados</w:t>
-            </w:r>
-          </w:p>
-        </w:tc>
-      </w:tr>
-      <w:tr>
-        <w:trPr>
-          <w:trHeight w:val="64"/>
-        </w:trPr>
-        <w:tc>
-          <w:tcPr>
-            <w:tcW w:w="4247" w:type="dxa"/>
-          </w:tcPr>
-          <w:p>
-            <w:pPr>
-              <w:rPr>
-                <w:rFonts w:ascii="Times New Roman" w:hAnsi="Times New Roman" w:cs="Times New Roman"/>
-                <w:b/>
-                <w:bCs/>
-                <w:sz w:val="20"/>
-                <w:szCs w:val="20"/>
-                <w:lang w:val="es-ES"/>
-              </w:rPr>
-            </w:pPr>
-            <w:r>
-              <w:rPr>
-                <w:rFonts w:ascii="Times New Roman" w:hAnsi="Times New Roman" w:cs="Times New Roman"/>
-                <w:b/>
-                <w:bCs/>
-                <w:sz w:val="20"/>
-                <w:szCs w:val="20"/>
-                <w:lang w:val="es-ES"/>
-              </w:rPr>
-              <w:t>Roles involucrados</w:t>
-            </w:r>
-          </w:p>
-        </w:tc>
-        <w:tc>
-          <w:tcPr>
-            <w:tcW w:w="4247" w:type="dxa"/>
-          </w:tcPr>
-          <w:p>
-            <w:pPr>
-              <w:rPr>
-                <w:rFonts w:ascii="Times New Roman" w:hAnsi="Times New Roman" w:cs="Times New Roman"/>
-                <w:sz w:val="20"/>
-                <w:szCs w:val="20"/>
-                <w:lang w:val="es-ES"/>
-              </w:rPr>
-            </w:pPr>
-            <w:r>
-              <w:rPr>
-                <w:rFonts w:ascii="Times New Roman" w:hAnsi="Times New Roman" w:cs="Times New Roman"/>
-                <w:sz w:val="20"/>
-                <w:szCs w:val="20"/>
-                <w:lang w:val="es-ES"/>
-              </w:rPr>
-              <w:t>Administrador</w:t>
-            </w:r>
-          </w:p>
-        </w:tc>
-      </w:tr>
-      <w:tr>
-        <w:tc>
-          <w:tcPr>
-            <w:tcW w:w="4247" w:type="dxa"/>
-          </w:tcPr>
-          <w:p>
-            <w:pPr>
-              <w:rPr>
-                <w:rFonts w:ascii="Times New Roman" w:hAnsi="Times New Roman" w:cs="Times New Roman"/>
-                <w:b/>
-                <w:bCs/>
-                <w:sz w:val="20"/>
-                <w:szCs w:val="20"/>
-                <w:lang w:val="es-ES"/>
-              </w:rPr>
-            </w:pPr>
-            <w:r>
-              <w:rPr>
-                <w:rFonts w:ascii="Times New Roman" w:hAnsi="Times New Roman" w:cs="Times New Roman"/>
-                <w:b/>
-                <w:bCs/>
-                <w:sz w:val="20"/>
-                <w:szCs w:val="20"/>
-                <w:lang w:val="es-ES"/>
-              </w:rPr>
-              <w:t>Verificación</w:t>
-            </w:r>
-          </w:p>
-        </w:tc>
-        <w:tc>
-          <w:tcPr>
-            <w:tcW w:w="4247" w:type="dxa"/>
-          </w:tcPr>
-          <w:p>
-            <w:pPr>
-              <w:rPr>
-                <w:rFonts w:ascii="Times New Roman" w:hAnsi="Times New Roman" w:cs="Times New Roman"/>
-                <w:sz w:val="20"/>
-                <w:szCs w:val="20"/>
-                <w:lang w:val="es-ES"/>
-              </w:rPr>
-            </w:pPr>
-            <w:r>
-              <w:rPr>
-                <w:rFonts w:ascii="Times New Roman" w:hAnsi="Times New Roman" w:cs="Times New Roman"/>
-                <w:sz w:val="20"/>
-                <w:szCs w:val="20"/>
-                <w:lang w:val="es-ES"/>
-              </w:rPr>
-              <w:t>Si</w:t>
-            </w:r>
-          </w:p>
-        </w:tc>
-      </w:tr>
-    </w:tbl>
-    <w:p>
-      <w:pPr>
-        <w:rPr>
-          <w:rFonts w:ascii="Times New Roman" w:hAnsi="Times New Roman" w:cs="Times New Roman"/>
-          <w:lang w:val="es-ES"/>
-        </w:rPr>
-      </w:pPr>
-    </w:p>
-    <w:p>
-      <w:pPr>
-        <w:rPr>
-          <w:rFonts w:ascii="Times New Roman" w:hAnsi="Times New Roman" w:cs="Times New Roman"/>
-          <w:lang w:val="es-ES"/>
-        </w:rPr>
-      </w:pPr>
-    </w:p>
-    <w:tbl>
-      <w:tblPr>
-        <w:tblStyle w:val="Tablaconcuadrcula"/>
-        <w:tblW w:w="0" w:type="auto"/>
-        <w:tblLook w:val="04A0" w:firstRow="1" w:lastRow="0" w:firstColumn="1" w:lastColumn="0" w:noHBand="0" w:noVBand="1"/>
-      </w:tblPr>
-      <w:tblGrid>
-        <w:gridCol w:w="4247"/>
-        <w:gridCol w:w="4247"/>
-      </w:tblGrid>
-      <w:tr>
-        <w:tc>
-          <w:tcPr>
-            <w:tcW w:w="4247" w:type="dxa"/>
-          </w:tcPr>
-          <w:p>
-            <w:pPr>
-              <w:rPr>
-                <w:rFonts w:ascii="Times New Roman" w:hAnsi="Times New Roman" w:cs="Times New Roman"/>
-                <w:b/>
-                <w:bCs/>
                 <w:sz w:val="22"/>
                 <w:szCs w:val="22"/>
                 <w:lang w:val="es-ES"/>
@@ -5403,481 +5270,6 @@
                 <w:szCs w:val="22"/>
                 <w:lang w:val="es-ES"/>
               </w:rPr>
-              <w:t>Cod:</w:t>
-            </w:r>
-          </w:p>
-        </w:tc>
-        <w:tc>
-          <w:tcPr>
-            <w:tcW w:w="4247" w:type="dxa"/>
-          </w:tcPr>
-          <w:p>
-            <w:pPr>
-              <w:rPr>
-                <w:rFonts w:ascii="Times New Roman" w:hAnsi="Times New Roman" w:cs="Times New Roman"/>
-                <w:sz w:val="22"/>
-                <w:szCs w:val="22"/>
-                <w:lang w:val="es-ES"/>
-              </w:rPr>
-            </w:pPr>
-            <w:r>
-              <w:rPr>
-                <w:rFonts w:ascii="Times New Roman" w:hAnsi="Times New Roman" w:cs="Times New Roman"/>
-                <w:sz w:val="22"/>
-                <w:szCs w:val="22"/>
-                <w:lang w:val="es-ES"/>
-              </w:rPr>
-              <w:t>2</w:t>
-            </w:r>
-            <w:r>
-              <w:rPr>
-                <w:rFonts w:ascii="Times New Roman" w:hAnsi="Times New Roman" w:cs="Times New Roman"/>
-                <w:sz w:val="22"/>
-                <w:szCs w:val="22"/>
-                <w:lang w:val="es-ES"/>
-              </w:rPr>
-              <w:t>00</w:t>
-            </w:r>
-            <w:r>
-              <w:rPr>
-                <w:rFonts w:ascii="Times New Roman" w:hAnsi="Times New Roman" w:cs="Times New Roman"/>
-                <w:sz w:val="22"/>
-                <w:szCs w:val="22"/>
-                <w:lang w:val="es-ES"/>
-              </w:rPr>
-              <w:t>1</w:t>
-            </w:r>
-          </w:p>
-        </w:tc>
-      </w:tr>
-      <w:tr>
-        <w:tc>
-          <w:tcPr>
-            <w:tcW w:w="4247" w:type="dxa"/>
-          </w:tcPr>
-          <w:p>
-            <w:pPr>
-              <w:rPr>
-                <w:rFonts w:ascii="Times New Roman" w:hAnsi="Times New Roman" w:cs="Times New Roman"/>
-                <w:b/>
-                <w:bCs/>
-                <w:sz w:val="22"/>
-                <w:szCs w:val="22"/>
-                <w:lang w:val="es-ES"/>
-              </w:rPr>
-            </w:pPr>
-            <w:r>
-              <w:rPr>
-                <w:rFonts w:ascii="Times New Roman" w:hAnsi="Times New Roman" w:cs="Times New Roman"/>
-                <w:b/>
-                <w:bCs/>
-                <w:sz w:val="22"/>
-                <w:szCs w:val="22"/>
-                <w:lang w:val="es-ES"/>
-              </w:rPr>
-              <w:t>Descripción</w:t>
-            </w:r>
-          </w:p>
-        </w:tc>
-        <w:tc>
-          <w:tcPr>
-            <w:tcW w:w="4247" w:type="dxa"/>
-          </w:tcPr>
-          <w:p>
-            <w:pPr>
-              <w:rPr>
-                <w:rFonts w:ascii="Times New Roman" w:hAnsi="Times New Roman" w:cs="Times New Roman"/>
-                <w:lang w:val="es-ES"/>
-              </w:rPr>
-            </w:pPr>
-            <w:r>
-              <w:rPr>
-                <w:rFonts w:ascii="Times New Roman" w:hAnsi="Times New Roman" w:cs="Times New Roman"/>
-                <w:lang w:val="es-ES"/>
-              </w:rPr>
-              <w:t>Ingreso de información de partido</w:t>
-            </w:r>
-          </w:p>
-        </w:tc>
-      </w:tr>
-      <w:tr>
-        <w:tc>
-          <w:tcPr>
-            <w:tcW w:w="4247" w:type="dxa"/>
-          </w:tcPr>
-          <w:p>
-            <w:pPr>
-              <w:rPr>
-                <w:rFonts w:ascii="Times New Roman" w:hAnsi="Times New Roman" w:cs="Times New Roman"/>
-                <w:b/>
-                <w:bCs/>
-                <w:sz w:val="22"/>
-                <w:szCs w:val="22"/>
-                <w:lang w:val="es-ES"/>
-              </w:rPr>
-            </w:pPr>
-            <w:r>
-              <w:rPr>
-                <w:rFonts w:ascii="Times New Roman" w:hAnsi="Times New Roman" w:cs="Times New Roman"/>
-                <w:b/>
-                <w:bCs/>
-                <w:sz w:val="22"/>
-                <w:szCs w:val="22"/>
-                <w:lang w:val="es-ES"/>
-              </w:rPr>
-              <w:t>Descripción detallada</w:t>
-            </w:r>
-          </w:p>
-        </w:tc>
-        <w:tc>
-          <w:tcPr>
-            <w:tcW w:w="4247" w:type="dxa"/>
-          </w:tcPr>
-          <w:p>
-            <w:pPr>
-              <w:rPr>
-                <w:rFonts w:ascii="Times New Roman" w:hAnsi="Times New Roman" w:cs="Times New Roman"/>
-                <w:lang w:val="es-ES"/>
-              </w:rPr>
-            </w:pPr>
-            <w:r>
-              <w:rPr>
-                <w:rFonts w:ascii="Times New Roman" w:hAnsi="Times New Roman" w:cs="Times New Roman"/>
-                <w:lang w:val="es-ES"/>
-              </w:rPr>
-              <w:t>El administrador puede ingresar los datos de un partido finalizado</w:t>
-            </w:r>
-          </w:p>
-        </w:tc>
-      </w:tr>
-      <w:tr>
-        <w:tc>
-          <w:tcPr>
-            <w:tcW w:w="4247" w:type="dxa"/>
-          </w:tcPr>
-          <w:p>
-            <w:pPr>
-              <w:rPr>
-                <w:rFonts w:ascii="Times New Roman" w:hAnsi="Times New Roman" w:cs="Times New Roman"/>
-                <w:b/>
-                <w:bCs/>
-                <w:sz w:val="22"/>
-                <w:szCs w:val="22"/>
-                <w:lang w:val="es-ES"/>
-              </w:rPr>
-            </w:pPr>
-            <w:r>
-              <w:rPr>
-                <w:rFonts w:ascii="Times New Roman" w:hAnsi="Times New Roman" w:cs="Times New Roman"/>
-                <w:b/>
-                <w:bCs/>
-                <w:sz w:val="22"/>
-                <w:szCs w:val="22"/>
-                <w:lang w:val="es-ES"/>
-              </w:rPr>
-              <w:t>Precondiciones</w:t>
-            </w:r>
-          </w:p>
-        </w:tc>
-        <w:tc>
-          <w:tcPr>
-            <w:tcW w:w="4247" w:type="dxa"/>
-          </w:tcPr>
-          <w:p>
-            <w:pPr>
-              <w:rPr>
-                <w:rFonts w:ascii="Times New Roman" w:hAnsi="Times New Roman" w:cs="Times New Roman"/>
-                <w:lang w:val="es-ES"/>
-              </w:rPr>
-            </w:pPr>
-            <w:r>
-              <w:rPr>
-                <w:rFonts w:ascii="Times New Roman" w:hAnsi="Times New Roman" w:cs="Times New Roman"/>
-                <w:lang w:val="es-ES"/>
-              </w:rPr>
-              <w:t>El partido debe estar creado</w:t>
-            </w:r>
-          </w:p>
-        </w:tc>
-      </w:tr>
-      <w:tr>
-        <w:tc>
-          <w:tcPr>
-            <w:tcW w:w="4247" w:type="dxa"/>
-          </w:tcPr>
-          <w:p>
-            <w:pPr>
-              <w:rPr>
-                <w:rFonts w:ascii="Times New Roman" w:hAnsi="Times New Roman" w:cs="Times New Roman"/>
-                <w:b/>
-                <w:bCs/>
-                <w:sz w:val="22"/>
-                <w:szCs w:val="22"/>
-                <w:lang w:val="es-ES"/>
-              </w:rPr>
-            </w:pPr>
-            <w:r>
-              <w:rPr>
-                <w:rFonts w:ascii="Times New Roman" w:hAnsi="Times New Roman" w:cs="Times New Roman"/>
-                <w:b/>
-                <w:bCs/>
-                <w:sz w:val="22"/>
-                <w:szCs w:val="22"/>
-                <w:lang w:val="es-ES"/>
-              </w:rPr>
-              <w:t>Entradas</w:t>
-            </w:r>
-          </w:p>
-        </w:tc>
-        <w:tc>
-          <w:tcPr>
-            <w:tcW w:w="4247" w:type="dxa"/>
-          </w:tcPr>
-          <w:p>
-            <w:pPr>
-              <w:rPr>
-                <w:rFonts w:ascii="Times New Roman" w:hAnsi="Times New Roman" w:cs="Times New Roman"/>
-                <w:lang w:val="es-ES"/>
-              </w:rPr>
-            </w:pPr>
-            <w:r>
-              <w:rPr>
-                <w:rFonts w:ascii="Times New Roman" w:hAnsi="Times New Roman" w:cs="Times New Roman"/>
-                <w:lang w:val="es-ES"/>
-              </w:rPr>
-              <w:t>Se ingresa información como puntajes por parte de ambos equipos y numero de faltas totales.</w:t>
-            </w:r>
-          </w:p>
-          <w:p>
-            <w:pPr>
-              <w:rPr>
-                <w:rFonts w:ascii="Times New Roman" w:hAnsi="Times New Roman" w:cs="Times New Roman"/>
-                <w:lang w:val="es-ES"/>
-              </w:rPr>
-            </w:pPr>
-          </w:p>
-          <w:p>
-            <w:pPr>
-              <w:rPr>
-                <w:rFonts w:ascii="Times New Roman" w:hAnsi="Times New Roman" w:cs="Times New Roman"/>
-                <w:lang w:val="es-ES"/>
-              </w:rPr>
-            </w:pPr>
-            <w:r>
-              <w:rPr>
-                <w:rFonts w:ascii="Times New Roman" w:hAnsi="Times New Roman" w:cs="Times New Roman"/>
-                <w:lang w:val="es-ES"/>
-              </w:rPr>
-              <w:t xml:space="preserve">Nombres de ambos equipos, fecha de juego, nombre el </w:t>
-            </w:r>
-            <w:proofErr w:type="spellStart"/>
-            <w:r>
-              <w:rPr>
-                <w:rFonts w:ascii="Times New Roman" w:hAnsi="Times New Roman" w:cs="Times New Roman"/>
-                <w:lang w:val="es-ES"/>
-              </w:rPr>
-              <w:t>arbitro</w:t>
-            </w:r>
-            <w:proofErr w:type="spellEnd"/>
-            <w:r>
-              <w:rPr>
-                <w:rFonts w:ascii="Times New Roman" w:hAnsi="Times New Roman" w:cs="Times New Roman"/>
-                <w:lang w:val="es-ES"/>
-              </w:rPr>
-              <w:t xml:space="preserve"> e información, nombre de estadio, equipo ganador y espectadores totales.</w:t>
-            </w:r>
-          </w:p>
-          <w:p>
-            <w:pPr>
-              <w:rPr>
-                <w:rFonts w:ascii="Times New Roman" w:hAnsi="Times New Roman" w:cs="Times New Roman"/>
-                <w:lang w:val="es-ES"/>
-              </w:rPr>
-            </w:pPr>
-          </w:p>
-          <w:p>
-            <w:pPr>
-              <w:rPr>
-                <w:rFonts w:ascii="Times New Roman" w:hAnsi="Times New Roman" w:cs="Times New Roman"/>
-                <w:lang w:val="es-ES"/>
-              </w:rPr>
-            </w:pPr>
-            <w:r>
-              <w:rPr>
-                <w:rFonts w:ascii="Times New Roman" w:hAnsi="Times New Roman" w:cs="Times New Roman"/>
-                <w:lang w:val="es-ES"/>
-              </w:rPr>
-              <w:t>Al cargar la información de los jugadores individualmente se debe ingresar:</w:t>
-            </w:r>
-          </w:p>
-          <w:p>
-            <w:pPr>
-              <w:rPr>
-                <w:rFonts w:ascii="Times New Roman" w:hAnsi="Times New Roman" w:cs="Times New Roman"/>
-                <w:lang w:val="es-ES"/>
-              </w:rPr>
-            </w:pPr>
-            <w:r>
-              <w:rPr>
-                <w:rFonts w:ascii="Times New Roman" w:hAnsi="Times New Roman" w:cs="Times New Roman"/>
-                <w:lang w:val="es-ES"/>
-              </w:rPr>
-              <w:t>Puntos realizados por el jugador, asistencias, rebotes, tapones, robos de balón y faltas.</w:t>
-            </w:r>
-          </w:p>
-          <w:p>
-            <w:pPr>
-              <w:rPr>
-                <w:rFonts w:ascii="Times New Roman" w:hAnsi="Times New Roman" w:cs="Times New Roman"/>
-                <w:lang w:val="es-ES"/>
-              </w:rPr>
-            </w:pPr>
-          </w:p>
-          <w:p>
-            <w:pPr>
-              <w:rPr>
-                <w:rFonts w:ascii="Times New Roman" w:hAnsi="Times New Roman" w:cs="Times New Roman"/>
-                <w:lang w:val="es-ES"/>
-              </w:rPr>
-            </w:pPr>
-          </w:p>
-        </w:tc>
-      </w:tr>
-      <w:tr>
-        <w:tc>
-          <w:tcPr>
-            <w:tcW w:w="4247" w:type="dxa"/>
-          </w:tcPr>
-          <w:p>
-            <w:pPr>
-              <w:rPr>
-                <w:rFonts w:ascii="Times New Roman" w:hAnsi="Times New Roman" w:cs="Times New Roman"/>
-                <w:b/>
-                <w:bCs/>
-                <w:sz w:val="22"/>
-                <w:szCs w:val="22"/>
-                <w:lang w:val="es-ES"/>
-              </w:rPr>
-            </w:pPr>
-            <w:r>
-              <w:rPr>
-                <w:rFonts w:ascii="Times New Roman" w:hAnsi="Times New Roman" w:cs="Times New Roman"/>
-                <w:b/>
-                <w:bCs/>
-                <w:sz w:val="22"/>
-                <w:szCs w:val="22"/>
-                <w:lang w:val="es-ES"/>
-              </w:rPr>
-              <w:t>Proceso</w:t>
-            </w:r>
-          </w:p>
-        </w:tc>
-        <w:tc>
-          <w:tcPr>
-            <w:tcW w:w="4247" w:type="dxa"/>
-          </w:tcPr>
-          <w:p>
-            <w:pPr>
-              <w:rPr>
-                <w:rFonts w:ascii="Times New Roman" w:hAnsi="Times New Roman" w:cs="Times New Roman"/>
-                <w:lang w:val="es-ES"/>
-              </w:rPr>
-            </w:pPr>
-            <w:r>
-              <w:rPr>
-                <w:rFonts w:ascii="Times New Roman" w:hAnsi="Times New Roman" w:cs="Times New Roman"/>
-                <w:lang w:val="es-ES"/>
-              </w:rPr>
-              <w:t>El sistema recopilara la información del partido finalizado además de los jugadores y pasara a la fase de realizar cálculos</w:t>
-            </w:r>
-          </w:p>
-        </w:tc>
-      </w:tr>
-      <w:tr>
-        <w:tc>
-          <w:tcPr>
-            <w:tcW w:w="4247" w:type="dxa"/>
-          </w:tcPr>
-          <w:p>
-            <w:pPr>
-              <w:rPr>
-                <w:rFonts w:ascii="Times New Roman" w:hAnsi="Times New Roman" w:cs="Times New Roman"/>
-                <w:b/>
-                <w:bCs/>
-                <w:sz w:val="22"/>
-                <w:szCs w:val="22"/>
-                <w:lang w:val="es-ES"/>
-              </w:rPr>
-            </w:pPr>
-            <w:r>
-              <w:rPr>
-                <w:rFonts w:ascii="Times New Roman" w:hAnsi="Times New Roman" w:cs="Times New Roman"/>
-                <w:b/>
-                <w:bCs/>
-                <w:sz w:val="22"/>
-                <w:szCs w:val="22"/>
-                <w:lang w:val="es-ES"/>
-              </w:rPr>
-              <w:t>Salidas</w:t>
-            </w:r>
-          </w:p>
-        </w:tc>
-        <w:tc>
-          <w:tcPr>
-            <w:tcW w:w="4247" w:type="dxa"/>
-          </w:tcPr>
-          <w:p>
-            <w:pPr>
-              <w:rPr>
-                <w:rFonts w:ascii="Times New Roman" w:hAnsi="Times New Roman" w:cs="Times New Roman"/>
-                <w:lang w:val="es-ES"/>
-              </w:rPr>
-            </w:pPr>
-            <w:r>
-              <w:rPr>
-                <w:rFonts w:ascii="Times New Roman" w:hAnsi="Times New Roman" w:cs="Times New Roman"/>
-                <w:lang w:val="es-ES"/>
-              </w:rPr>
-              <w:t xml:space="preserve">Se muestra una interfaz con todos los datos introducidos y un mensaje de </w:t>
-            </w:r>
-            <w:proofErr w:type="spellStart"/>
-            <w:r>
-              <w:rPr>
-                <w:rFonts w:ascii="Times New Roman" w:hAnsi="Times New Roman" w:cs="Times New Roman"/>
-                <w:lang w:val="es-ES"/>
-              </w:rPr>
-              <w:t>exito</w:t>
-            </w:r>
-            <w:proofErr w:type="spellEnd"/>
-          </w:p>
-        </w:tc>
-      </w:tr>
-      <w:tr>
-        <w:tc>
-          <w:tcPr>
-            <w:tcW w:w="4247" w:type="dxa"/>
-          </w:tcPr>
-          <w:p>
-            <w:pPr>
-              <w:rPr>
-                <w:rFonts w:ascii="Times New Roman" w:hAnsi="Times New Roman" w:cs="Times New Roman"/>
-                <w:b/>
-                <w:bCs/>
-                <w:sz w:val="22"/>
-                <w:szCs w:val="22"/>
-                <w:lang w:val="es-ES"/>
-              </w:rPr>
-            </w:pPr>
-            <w:r>
-              <w:rPr>
-                <w:rFonts w:ascii="Times New Roman" w:hAnsi="Times New Roman" w:cs="Times New Roman"/>
-                <w:b/>
-                <w:bCs/>
-                <w:sz w:val="22"/>
-                <w:szCs w:val="22"/>
-                <w:lang w:val="es-ES"/>
-              </w:rPr>
-              <w:lastRenderedPageBreak/>
               <w:t>Postcondiciones</w:t>
             </w:r>
           </w:p>
@@ -11598,6 +10990,7 @@
     <w:rsid w:val="000A1F98"/>
     <w:rsid w:val="00584B3F"/>
     <w:rsid w:val="009B2460"/>
+    <w:rsid w:val="00AE59DA"/>
     <w:rsid w:val="00D8665E"/>
   </w:rsids>
   <m:mathPr>

</xml_diff>